<commit_message>
Seminar7: InClass: q1: Done
Signed-off-by: nixholas <nixholas@icloud.com>
</commit_message>
<xml_diff>
--- a/Seminar7/InClass/Week 7 In-Class Exercises (v1.0).docx
+++ b/Seminar7/InClass/Week 7 In-Class Exercises (v1.0).docx
@@ -1,6 +1,6 @@
 
 <file path=word/document.xml><?xml version="1.0" encoding="utf-8"?>
-<w:document xmlns:wpc="http://schemas.microsoft.com/office/word/2010/wordprocessingCanvas" xmlns:cx="http://schemas.microsoft.com/office/drawing/2014/chartex" xmlns:cx1="http://schemas.microsoft.com/office/drawing/2015/9/8/chartex" xmlns:mc="http://schemas.openxmlformats.org/markup-compatibility/2006" xmlns:o="urn:schemas-microsoft-com:office:office" xmlns:r="http://schemas.openxmlformats.org/officeDocument/2006/relationships" xmlns:m="http://schemas.openxmlformats.org/officeDocument/2006/math" xmlns:v="urn:schemas-microsoft-com:vml" xmlns:wp14="http://schemas.microsoft.com/office/word/2010/wordprocessingDrawing" xmlns:wp="http://schemas.openxmlformats.org/drawingml/2006/wordprocessingDrawing" xmlns:w10="urn:schemas-microsoft-com:office:word" xmlns:w="http://schemas.openxmlformats.org/wordprocessingml/2006/main" xmlns:w14="http://schemas.microsoft.com/office/word/2010/wordml" xmlns:w15="http://schemas.microsoft.com/office/word/2012/wordml" xmlns:w16se="http://schemas.microsoft.com/office/word/2015/wordml/symex" xmlns:wpg="http://schemas.microsoft.com/office/word/2010/wordprocessingGroup" xmlns:wpi="http://schemas.microsoft.com/office/word/2010/wordprocessingInk" xmlns:wne="http://schemas.microsoft.com/office/word/2006/wordml" xmlns:wps="http://schemas.microsoft.com/office/word/2010/wordprocessingShape" mc:Ignorable="w14 w15 w16se wp14">
+<w:document xmlns:wpc="http://schemas.microsoft.com/office/word/2010/wordprocessingCanvas" xmlns:cx="http://schemas.microsoft.com/office/drawing/2014/chartex" xmlns:cx1="http://schemas.microsoft.com/office/drawing/2015/9/8/chartex" xmlns:cx2="http://schemas.microsoft.com/office/drawing/2015/10/21/chartex" xmlns:cx3="http://schemas.microsoft.com/office/drawing/2016/5/9/chartex" xmlns:cx4="http://schemas.microsoft.com/office/drawing/2016/5/10/chartex" xmlns:cx5="http://schemas.microsoft.com/office/drawing/2016/5/11/chartex" xmlns:cx6="http://schemas.microsoft.com/office/drawing/2016/5/12/chartex" xmlns:cx7="http://schemas.microsoft.com/office/drawing/2016/5/13/chartex" xmlns:cx8="http://schemas.microsoft.com/office/drawing/2016/5/14/chartex" xmlns:mc="http://schemas.openxmlformats.org/markup-compatibility/2006" xmlns:aink="http://schemas.microsoft.com/office/drawing/2016/ink" xmlns:am3d="http://schemas.microsoft.com/office/drawing/2017/model3d" xmlns:o="urn:schemas-microsoft-com:office:office" xmlns:r="http://schemas.openxmlformats.org/officeDocument/2006/relationships" xmlns:m="http://schemas.openxmlformats.org/officeDocument/2006/math" xmlns:v="urn:schemas-microsoft-com:vml" xmlns:wp14="http://schemas.microsoft.com/office/word/2010/wordprocessingDrawing" xmlns:wp="http://schemas.openxmlformats.org/drawingml/2006/wordprocessingDrawing" xmlns:w10="urn:schemas-microsoft-com:office:word" xmlns:w="http://schemas.openxmlformats.org/wordprocessingml/2006/main" xmlns:w14="http://schemas.microsoft.com/office/word/2010/wordml" xmlns:w15="http://schemas.microsoft.com/office/word/2012/wordml" xmlns:w16cex="http://schemas.microsoft.com/office/word/2018/wordml/cex" xmlns:w16cid="http://schemas.microsoft.com/office/word/2016/wordml/cid" xmlns:w16="http://schemas.microsoft.com/office/word/2018/wordml" xmlns:w16se="http://schemas.microsoft.com/office/word/2015/wordml/symex" xmlns:wpg="http://schemas.microsoft.com/office/word/2010/wordprocessingGroup" xmlns:wpi="http://schemas.microsoft.com/office/word/2010/wordprocessingInk" xmlns:wne="http://schemas.microsoft.com/office/word/2006/wordml" xmlns:wps="http://schemas.microsoft.com/office/word/2010/wordprocessingShape" mc:Ignorable="w14 w15 w16se w16cid w16 w16cex wp14">
   <w:body>
     <w:p>
       <w:pPr>
@@ -152,7 +152,35 @@
                               <w:rPr>
                                 <w:rFonts w:ascii="Courier New" w:hAnsi="Courier New" w:cs="Courier New"/>
                               </w:rPr>
-                              <w:t>def do_trick(a_list):</w:t>
+                              <w:t xml:space="preserve">def </w:t>
+                            </w:r>
+                            <w:proofErr w:type="spellStart"/>
+                            <w:r>
+                              <w:rPr>
+                                <w:rFonts w:ascii="Courier New" w:hAnsi="Courier New" w:cs="Courier New"/>
+                              </w:rPr>
+                              <w:t>do_trick</w:t>
+                            </w:r>
+                            <w:proofErr w:type="spellEnd"/>
+                            <w:r>
+                              <w:rPr>
+                                <w:rFonts w:ascii="Courier New" w:hAnsi="Courier New" w:cs="Courier New"/>
+                              </w:rPr>
+                              <w:t>(</w:t>
+                            </w:r>
+                            <w:proofErr w:type="spellStart"/>
+                            <w:r>
+                              <w:rPr>
+                                <w:rFonts w:ascii="Courier New" w:hAnsi="Courier New" w:cs="Courier New"/>
+                              </w:rPr>
+                              <w:t>a_list</w:t>
+                            </w:r>
+                            <w:proofErr w:type="spellEnd"/>
+                            <w:r>
+                              <w:rPr>
+                                <w:rFonts w:ascii="Courier New" w:hAnsi="Courier New" w:cs="Courier New"/>
+                              </w:rPr>
+                              <w:t>):</w:t>
                             </w:r>
                           </w:p>
                           <w:p>
@@ -165,14 +193,84 @@
                               <w:rPr>
                                 <w:rFonts w:ascii="Courier New" w:hAnsi="Courier New" w:cs="Courier New"/>
                               </w:rPr>
-                              <w:t xml:space="preserve">    a_list = a_list + a_list[1:3] + [a_list[3]]</w:t>
+                              <w:t xml:space="preserve">    </w:t>
+                            </w:r>
+                            <w:proofErr w:type="spellStart"/>
+                            <w:r>
+                              <w:rPr>
+                                <w:rFonts w:ascii="Courier New" w:hAnsi="Courier New" w:cs="Courier New"/>
+                              </w:rPr>
+                              <w:t>a_list</w:t>
+                            </w:r>
+                            <w:proofErr w:type="spellEnd"/>
+                            <w:r>
+                              <w:rPr>
+                                <w:rFonts w:ascii="Courier New" w:hAnsi="Courier New" w:cs="Courier New"/>
+                              </w:rPr>
+                              <w:t xml:space="preserve"> = </w:t>
+                            </w:r>
+                            <w:proofErr w:type="spellStart"/>
+                            <w:r>
+                              <w:rPr>
+                                <w:rFonts w:ascii="Courier New" w:hAnsi="Courier New" w:cs="Courier New"/>
+                              </w:rPr>
+                              <w:t>a_list</w:t>
+                            </w:r>
+                            <w:proofErr w:type="spellEnd"/>
+                            <w:r>
+                              <w:rPr>
+                                <w:rFonts w:ascii="Courier New" w:hAnsi="Courier New" w:cs="Courier New"/>
+                              </w:rPr>
+                              <w:t xml:space="preserve"> + </w:t>
+                            </w:r>
+                            <w:proofErr w:type="spellStart"/>
+                            <w:r>
+                              <w:rPr>
+                                <w:rFonts w:ascii="Courier New" w:hAnsi="Courier New" w:cs="Courier New"/>
+                              </w:rPr>
+                              <w:t>a_list</w:t>
+                            </w:r>
+                            <w:proofErr w:type="spellEnd"/>
+                            <w:r>
+                              <w:rPr>
+                                <w:rFonts w:ascii="Courier New" w:hAnsi="Courier New" w:cs="Courier New"/>
+                              </w:rPr>
+                              <w:t>[1:3] + [</w:t>
+                            </w:r>
+                            <w:proofErr w:type="spellStart"/>
+                            <w:r>
+                              <w:rPr>
+                                <w:rFonts w:ascii="Courier New" w:hAnsi="Courier New" w:cs="Courier New"/>
+                              </w:rPr>
+                              <w:t>a_list</w:t>
+                            </w:r>
+                            <w:proofErr w:type="spellEnd"/>
+                            <w:r>
+                              <w:rPr>
+                                <w:rFonts w:ascii="Courier New" w:hAnsi="Courier New" w:cs="Courier New"/>
+                              </w:rPr>
+                              <w:t>[3]]</w:t>
                             </w:r>
                             <w:r>
                               <w:rPr>
                                 <w:rFonts w:ascii="Courier New" w:hAnsi="Courier New" w:cs="Courier New"/>
                               </w:rPr>
                               <w:br/>
-                              <w:t xml:space="preserve">    print(a_list)</w:t>
+                              <w:t xml:space="preserve">    print(</w:t>
+                            </w:r>
+                            <w:proofErr w:type="spellStart"/>
+                            <w:r>
+                              <w:rPr>
+                                <w:rFonts w:ascii="Courier New" w:hAnsi="Courier New" w:cs="Courier New"/>
+                              </w:rPr>
+                              <w:t>a_list</w:t>
+                            </w:r>
+                            <w:proofErr w:type="spellEnd"/>
+                            <w:r>
+                              <w:rPr>
+                                <w:rFonts w:ascii="Courier New" w:hAnsi="Courier New" w:cs="Courier New"/>
+                              </w:rPr>
+                              <w:t>)</w:t>
                             </w:r>
                           </w:p>
                           <w:p>
@@ -181,25 +279,74 @@
                                 <w:rFonts w:ascii="Courier New" w:hAnsi="Courier New" w:cs="Courier New"/>
                               </w:rPr>
                             </w:pPr>
-                            <w:r>
-                              <w:rPr>
-                                <w:rFonts w:ascii="Courier New" w:hAnsi="Courier New" w:cs="Courier New"/>
-                              </w:rPr>
-                              <w:t>my_list = ['a', 'b', 'c', 'd']</w:t>
+                            <w:proofErr w:type="spellStart"/>
+                            <w:r>
+                              <w:rPr>
+                                <w:rFonts w:ascii="Courier New" w:hAnsi="Courier New" w:cs="Courier New"/>
+                              </w:rPr>
+                              <w:t>my_list</w:t>
+                            </w:r>
+                            <w:proofErr w:type="spellEnd"/>
+                            <w:r>
+                              <w:rPr>
+                                <w:rFonts w:ascii="Courier New" w:hAnsi="Courier New" w:cs="Courier New"/>
+                              </w:rPr>
+                              <w:t xml:space="preserve"> = ['a', 'b', 'c', 'd']</w:t>
                             </w:r>
                             <w:r>
                               <w:rPr>
                                 <w:rFonts w:ascii="Courier New" w:hAnsi="Courier New" w:cs="Courier New"/>
                               </w:rPr>
                               <w:br/>
-                              <w:t>do_trick(my_list)</w:t>
+                            </w:r>
+                            <w:proofErr w:type="spellStart"/>
+                            <w:r>
+                              <w:rPr>
+                                <w:rFonts w:ascii="Courier New" w:hAnsi="Courier New" w:cs="Courier New"/>
+                              </w:rPr>
+                              <w:t>do_trick</w:t>
+                            </w:r>
+                            <w:proofErr w:type="spellEnd"/>
+                            <w:r>
+                              <w:rPr>
+                                <w:rFonts w:ascii="Courier New" w:hAnsi="Courier New" w:cs="Courier New"/>
+                              </w:rPr>
+                              <w:t>(</w:t>
+                            </w:r>
+                            <w:proofErr w:type="spellStart"/>
+                            <w:r>
+                              <w:rPr>
+                                <w:rFonts w:ascii="Courier New" w:hAnsi="Courier New" w:cs="Courier New"/>
+                              </w:rPr>
+                              <w:t>my_list</w:t>
+                            </w:r>
+                            <w:proofErr w:type="spellEnd"/>
+                            <w:r>
+                              <w:rPr>
+                                <w:rFonts w:ascii="Courier New" w:hAnsi="Courier New" w:cs="Courier New"/>
+                              </w:rPr>
+                              <w:t>)</w:t>
                             </w:r>
                             <w:r>
                               <w:rPr>
                                 <w:rFonts w:ascii="Courier New" w:hAnsi="Courier New" w:cs="Courier New"/>
                               </w:rPr>
                               <w:br/>
-                              <w:t>print(my_list)</w:t>
+                              <w:t>print(</w:t>
+                            </w:r>
+                            <w:proofErr w:type="spellStart"/>
+                            <w:r>
+                              <w:rPr>
+                                <w:rFonts w:ascii="Courier New" w:hAnsi="Courier New" w:cs="Courier New"/>
+                              </w:rPr>
+                              <w:t>my_list</w:t>
+                            </w:r>
+                            <w:proofErr w:type="spellEnd"/>
+                            <w:r>
+                              <w:rPr>
+                                <w:rFonts w:ascii="Courier New" w:hAnsi="Courier New" w:cs="Courier New"/>
+                              </w:rPr>
+                              <w:t>)</w:t>
                             </w:r>
                           </w:p>
                         </w:txbxContent>
@@ -219,7 +366,7 @@
                 <v:stroke joinstyle="miter"/>
                 <v:path gradientshapeok="t" o:connecttype="rect"/>
               </v:shapetype>
-              <v:shape id="Text Box 2" o:spid="_x0000_s1026" type="#_x0000_t202" style="width:374.85pt;height:110.6pt;visibility:visible;mso-wrap-style:square;mso-left-percent:-10001;mso-top-percent:-10001;mso-position-horizontal:absolute;mso-position-horizontal-relative:char;mso-position-vertical:absolute;mso-position-vertical-relative:line;mso-left-percent:-10001;mso-top-percent:-10001;v-text-anchor:top" o:gfxdata="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">
+              <v:shape id="Text Box 2" o:spid="_x0000_s1026" type="#_x0000_t202" style="width:374.85pt;height:110.6pt;visibility:visible;mso-wrap-style:square;mso-left-percent:-10001;mso-top-percent:-10001;mso-position-horizontal:absolute;mso-position-horizontal-relative:char;mso-position-vertical:absolute;mso-position-vertical-relative:line;mso-left-percent:-10001;mso-top-percent:-10001;v-text-anchor:top" o:gfxdata="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">
                 <v:textbox style="mso-fit-shape-to-text:t">
                   <w:txbxContent>
                     <w:p>
@@ -232,7 +379,35 @@
                         <w:rPr>
                           <w:rFonts w:ascii="Courier New" w:hAnsi="Courier New" w:cs="Courier New"/>
                         </w:rPr>
-                        <w:t>def do_trick(a_list):</w:t>
+                        <w:t xml:space="preserve">def </w:t>
+                      </w:r>
+                      <w:proofErr w:type="spellStart"/>
+                      <w:r>
+                        <w:rPr>
+                          <w:rFonts w:ascii="Courier New" w:hAnsi="Courier New" w:cs="Courier New"/>
+                        </w:rPr>
+                        <w:t>do_trick</w:t>
+                      </w:r>
+                      <w:proofErr w:type="spellEnd"/>
+                      <w:r>
+                        <w:rPr>
+                          <w:rFonts w:ascii="Courier New" w:hAnsi="Courier New" w:cs="Courier New"/>
+                        </w:rPr>
+                        <w:t>(</w:t>
+                      </w:r>
+                      <w:proofErr w:type="spellStart"/>
+                      <w:r>
+                        <w:rPr>
+                          <w:rFonts w:ascii="Courier New" w:hAnsi="Courier New" w:cs="Courier New"/>
+                        </w:rPr>
+                        <w:t>a_list</w:t>
+                      </w:r>
+                      <w:proofErr w:type="spellEnd"/>
+                      <w:r>
+                        <w:rPr>
+                          <w:rFonts w:ascii="Courier New" w:hAnsi="Courier New" w:cs="Courier New"/>
+                        </w:rPr>
+                        <w:t>):</w:t>
                       </w:r>
                     </w:p>
                     <w:p>
@@ -245,14 +420,84 @@
                         <w:rPr>
                           <w:rFonts w:ascii="Courier New" w:hAnsi="Courier New" w:cs="Courier New"/>
                         </w:rPr>
-                        <w:t xml:space="preserve">    a_list = a_list + a_list[1:3] + [a_list[3]]</w:t>
+                        <w:t xml:space="preserve">    </w:t>
+                      </w:r>
+                      <w:proofErr w:type="spellStart"/>
+                      <w:r>
+                        <w:rPr>
+                          <w:rFonts w:ascii="Courier New" w:hAnsi="Courier New" w:cs="Courier New"/>
+                        </w:rPr>
+                        <w:t>a_list</w:t>
+                      </w:r>
+                      <w:proofErr w:type="spellEnd"/>
+                      <w:r>
+                        <w:rPr>
+                          <w:rFonts w:ascii="Courier New" w:hAnsi="Courier New" w:cs="Courier New"/>
+                        </w:rPr>
+                        <w:t xml:space="preserve"> = </w:t>
+                      </w:r>
+                      <w:proofErr w:type="spellStart"/>
+                      <w:r>
+                        <w:rPr>
+                          <w:rFonts w:ascii="Courier New" w:hAnsi="Courier New" w:cs="Courier New"/>
+                        </w:rPr>
+                        <w:t>a_list</w:t>
+                      </w:r>
+                      <w:proofErr w:type="spellEnd"/>
+                      <w:r>
+                        <w:rPr>
+                          <w:rFonts w:ascii="Courier New" w:hAnsi="Courier New" w:cs="Courier New"/>
+                        </w:rPr>
+                        <w:t xml:space="preserve"> + </w:t>
+                      </w:r>
+                      <w:proofErr w:type="spellStart"/>
+                      <w:r>
+                        <w:rPr>
+                          <w:rFonts w:ascii="Courier New" w:hAnsi="Courier New" w:cs="Courier New"/>
+                        </w:rPr>
+                        <w:t>a_list</w:t>
+                      </w:r>
+                      <w:proofErr w:type="spellEnd"/>
+                      <w:r>
+                        <w:rPr>
+                          <w:rFonts w:ascii="Courier New" w:hAnsi="Courier New" w:cs="Courier New"/>
+                        </w:rPr>
+                        <w:t>[1:3] + [</w:t>
+                      </w:r>
+                      <w:proofErr w:type="spellStart"/>
+                      <w:r>
+                        <w:rPr>
+                          <w:rFonts w:ascii="Courier New" w:hAnsi="Courier New" w:cs="Courier New"/>
+                        </w:rPr>
+                        <w:t>a_list</w:t>
+                      </w:r>
+                      <w:proofErr w:type="spellEnd"/>
+                      <w:r>
+                        <w:rPr>
+                          <w:rFonts w:ascii="Courier New" w:hAnsi="Courier New" w:cs="Courier New"/>
+                        </w:rPr>
+                        <w:t>[3]]</w:t>
                       </w:r>
                       <w:r>
                         <w:rPr>
                           <w:rFonts w:ascii="Courier New" w:hAnsi="Courier New" w:cs="Courier New"/>
                         </w:rPr>
                         <w:br/>
-                        <w:t xml:space="preserve">    print(a_list)</w:t>
+                        <w:t xml:space="preserve">    print(</w:t>
+                      </w:r>
+                      <w:proofErr w:type="spellStart"/>
+                      <w:r>
+                        <w:rPr>
+                          <w:rFonts w:ascii="Courier New" w:hAnsi="Courier New" w:cs="Courier New"/>
+                        </w:rPr>
+                        <w:t>a_list</w:t>
+                      </w:r>
+                      <w:proofErr w:type="spellEnd"/>
+                      <w:r>
+                        <w:rPr>
+                          <w:rFonts w:ascii="Courier New" w:hAnsi="Courier New" w:cs="Courier New"/>
+                        </w:rPr>
+                        <w:t>)</w:t>
                       </w:r>
                     </w:p>
                     <w:p>
@@ -261,25 +506,74 @@
                           <w:rFonts w:ascii="Courier New" w:hAnsi="Courier New" w:cs="Courier New"/>
                         </w:rPr>
                       </w:pPr>
-                      <w:r>
-                        <w:rPr>
-                          <w:rFonts w:ascii="Courier New" w:hAnsi="Courier New" w:cs="Courier New"/>
-                        </w:rPr>
-                        <w:t>my_list = ['a', 'b', 'c', 'd']</w:t>
+                      <w:proofErr w:type="spellStart"/>
+                      <w:r>
+                        <w:rPr>
+                          <w:rFonts w:ascii="Courier New" w:hAnsi="Courier New" w:cs="Courier New"/>
+                        </w:rPr>
+                        <w:t>my_list</w:t>
+                      </w:r>
+                      <w:proofErr w:type="spellEnd"/>
+                      <w:r>
+                        <w:rPr>
+                          <w:rFonts w:ascii="Courier New" w:hAnsi="Courier New" w:cs="Courier New"/>
+                        </w:rPr>
+                        <w:t xml:space="preserve"> = ['a', 'b', 'c', 'd']</w:t>
                       </w:r>
                       <w:r>
                         <w:rPr>
                           <w:rFonts w:ascii="Courier New" w:hAnsi="Courier New" w:cs="Courier New"/>
                         </w:rPr>
                         <w:br/>
-                        <w:t>do_trick(my_list)</w:t>
+                      </w:r>
+                      <w:proofErr w:type="spellStart"/>
+                      <w:r>
+                        <w:rPr>
+                          <w:rFonts w:ascii="Courier New" w:hAnsi="Courier New" w:cs="Courier New"/>
+                        </w:rPr>
+                        <w:t>do_trick</w:t>
+                      </w:r>
+                      <w:proofErr w:type="spellEnd"/>
+                      <w:r>
+                        <w:rPr>
+                          <w:rFonts w:ascii="Courier New" w:hAnsi="Courier New" w:cs="Courier New"/>
+                        </w:rPr>
+                        <w:t>(</w:t>
+                      </w:r>
+                      <w:proofErr w:type="spellStart"/>
+                      <w:r>
+                        <w:rPr>
+                          <w:rFonts w:ascii="Courier New" w:hAnsi="Courier New" w:cs="Courier New"/>
+                        </w:rPr>
+                        <w:t>my_list</w:t>
+                      </w:r>
+                      <w:proofErr w:type="spellEnd"/>
+                      <w:r>
+                        <w:rPr>
+                          <w:rFonts w:ascii="Courier New" w:hAnsi="Courier New" w:cs="Courier New"/>
+                        </w:rPr>
+                        <w:t>)</w:t>
                       </w:r>
                       <w:r>
                         <w:rPr>
                           <w:rFonts w:ascii="Courier New" w:hAnsi="Courier New" w:cs="Courier New"/>
                         </w:rPr>
                         <w:br/>
-                        <w:t>print(my_list)</w:t>
+                        <w:t>print(</w:t>
+                      </w:r>
+                      <w:proofErr w:type="spellStart"/>
+                      <w:r>
+                        <w:rPr>
+                          <w:rFonts w:ascii="Courier New" w:hAnsi="Courier New" w:cs="Courier New"/>
+                        </w:rPr>
+                        <w:t>my_list</w:t>
+                      </w:r>
+                      <w:proofErr w:type="spellEnd"/>
+                      <w:r>
+                        <w:rPr>
+                          <w:rFonts w:ascii="Courier New" w:hAnsi="Courier New" w:cs="Courier New"/>
+                        </w:rPr>
+                        <w:t>)</w:t>
                       </w:r>
                     </w:p>
                   </w:txbxContent>
@@ -291,7 +585,16 @@
         </mc:AlternateContent>
       </w:r>
     </w:p>
-    <w:p/>
+    <w:p>
+      <w:r>
+        <w:t>['a', 'b', 'c', 'd', 'b', 'c', 'd']</w:t>
+      </w:r>
+    </w:p>
+    <w:p>
+      <w:r>
+        <w:t>[‘a’, ‘b’, ‘c’, ‘d’]</w:t>
+      </w:r>
+    </w:p>
     <w:p>
       <w:pPr>
         <w:rPr>
@@ -366,7 +669,35 @@
                               <w:rPr>
                                 <w:rFonts w:ascii="Courier New" w:hAnsi="Courier New" w:cs="Courier New"/>
                               </w:rPr>
-                              <w:t>def do_trick(a_list):</w:t>
+                              <w:t xml:space="preserve">def </w:t>
+                            </w:r>
+                            <w:proofErr w:type="spellStart"/>
+                            <w:r>
+                              <w:rPr>
+                                <w:rFonts w:ascii="Courier New" w:hAnsi="Courier New" w:cs="Courier New"/>
+                              </w:rPr>
+                              <w:t>do_trick</w:t>
+                            </w:r>
+                            <w:proofErr w:type="spellEnd"/>
+                            <w:r>
+                              <w:rPr>
+                                <w:rFonts w:ascii="Courier New" w:hAnsi="Courier New" w:cs="Courier New"/>
+                              </w:rPr>
+                              <w:t>(</w:t>
+                            </w:r>
+                            <w:proofErr w:type="spellStart"/>
+                            <w:r>
+                              <w:rPr>
+                                <w:rFonts w:ascii="Courier New" w:hAnsi="Courier New" w:cs="Courier New"/>
+                              </w:rPr>
+                              <w:t>a_list</w:t>
+                            </w:r>
+                            <w:proofErr w:type="spellEnd"/>
+                            <w:r>
+                              <w:rPr>
+                                <w:rFonts w:ascii="Courier New" w:hAnsi="Courier New" w:cs="Courier New"/>
+                              </w:rPr>
+                              <w:t>):</w:t>
                             </w:r>
                           </w:p>
                           <w:p>
@@ -380,7 +711,49 @@
                               <w:rPr>
                                 <w:rFonts w:ascii="Courier New" w:hAnsi="Courier New" w:cs="Courier New"/>
                               </w:rPr>
-                              <w:t xml:space="preserve">    a_list.append(a_list[1:3] + [a_list[3]])</w:t>
+                              <w:t xml:space="preserve">    </w:t>
+                            </w:r>
+                            <w:proofErr w:type="spellStart"/>
+                            <w:r>
+                              <w:rPr>
+                                <w:rFonts w:ascii="Courier New" w:hAnsi="Courier New" w:cs="Courier New"/>
+                              </w:rPr>
+                              <w:t>a_list.append</w:t>
+                            </w:r>
+                            <w:proofErr w:type="spellEnd"/>
+                            <w:r>
+                              <w:rPr>
+                                <w:rFonts w:ascii="Courier New" w:hAnsi="Courier New" w:cs="Courier New"/>
+                              </w:rPr>
+                              <w:t>(</w:t>
+                            </w:r>
+                            <w:proofErr w:type="spellStart"/>
+                            <w:r>
+                              <w:rPr>
+                                <w:rFonts w:ascii="Courier New" w:hAnsi="Courier New" w:cs="Courier New"/>
+                              </w:rPr>
+                              <w:t>a_list</w:t>
+                            </w:r>
+                            <w:proofErr w:type="spellEnd"/>
+                            <w:r>
+                              <w:rPr>
+                                <w:rFonts w:ascii="Courier New" w:hAnsi="Courier New" w:cs="Courier New"/>
+                              </w:rPr>
+                              <w:t>[1:3] + [</w:t>
+                            </w:r>
+                            <w:proofErr w:type="spellStart"/>
+                            <w:r>
+                              <w:rPr>
+                                <w:rFonts w:ascii="Courier New" w:hAnsi="Courier New" w:cs="Courier New"/>
+                              </w:rPr>
+                              <w:t>a_list</w:t>
+                            </w:r>
+                            <w:proofErr w:type="spellEnd"/>
+                            <w:r>
+                              <w:rPr>
+                                <w:rFonts w:ascii="Courier New" w:hAnsi="Courier New" w:cs="Courier New"/>
+                              </w:rPr>
+                              <w:t>[3]])</w:t>
                             </w:r>
                           </w:p>
                           <w:p>
@@ -394,7 +767,21 @@
                               <w:rPr>
                                 <w:rFonts w:ascii="Courier New" w:hAnsi="Courier New" w:cs="Courier New"/>
                               </w:rPr>
-                              <w:t xml:space="preserve">    print(a_list)</w:t>
+                              <w:t xml:space="preserve">    print(</w:t>
+                            </w:r>
+                            <w:proofErr w:type="spellStart"/>
+                            <w:r>
+                              <w:rPr>
+                                <w:rFonts w:ascii="Courier New" w:hAnsi="Courier New" w:cs="Courier New"/>
+                              </w:rPr>
+                              <w:t>a_list</w:t>
+                            </w:r>
+                            <w:proofErr w:type="spellEnd"/>
+                            <w:r>
+                              <w:rPr>
+                                <w:rFonts w:ascii="Courier New" w:hAnsi="Courier New" w:cs="Courier New"/>
+                              </w:rPr>
+                              <w:t>)</w:t>
                             </w:r>
                           </w:p>
                           <w:p>
@@ -412,11 +799,19 @@
                                 <w:rFonts w:ascii="Courier New" w:hAnsi="Courier New" w:cs="Courier New"/>
                               </w:rPr>
                             </w:pPr>
-                            <w:r>
-                              <w:rPr>
-                                <w:rFonts w:ascii="Courier New" w:hAnsi="Courier New" w:cs="Courier New"/>
-                              </w:rPr>
-                              <w:t>my_list = ['a', 'b', 'c', 'd']</w:t>
+                            <w:proofErr w:type="spellStart"/>
+                            <w:r>
+                              <w:rPr>
+                                <w:rFonts w:ascii="Courier New" w:hAnsi="Courier New" w:cs="Courier New"/>
+                              </w:rPr>
+                              <w:t>my_list</w:t>
+                            </w:r>
+                            <w:proofErr w:type="spellEnd"/>
+                            <w:r>
+                              <w:rPr>
+                                <w:rFonts w:ascii="Courier New" w:hAnsi="Courier New" w:cs="Courier New"/>
+                              </w:rPr>
+                              <w:t xml:space="preserve"> = ['a', 'b', 'c', 'd']</w:t>
                             </w:r>
                           </w:p>
                           <w:p>
@@ -426,11 +821,33 @@
                                 <w:rFonts w:ascii="Courier New" w:hAnsi="Courier New" w:cs="Courier New"/>
                               </w:rPr>
                             </w:pPr>
-                            <w:r>
-                              <w:rPr>
-                                <w:rFonts w:ascii="Courier New" w:hAnsi="Courier New" w:cs="Courier New"/>
-                              </w:rPr>
-                              <w:t>do_trick(my_list)</w:t>
+                            <w:proofErr w:type="spellStart"/>
+                            <w:r>
+                              <w:rPr>
+                                <w:rFonts w:ascii="Courier New" w:hAnsi="Courier New" w:cs="Courier New"/>
+                              </w:rPr>
+                              <w:t>do_trick</w:t>
+                            </w:r>
+                            <w:proofErr w:type="spellEnd"/>
+                            <w:r>
+                              <w:rPr>
+                                <w:rFonts w:ascii="Courier New" w:hAnsi="Courier New" w:cs="Courier New"/>
+                              </w:rPr>
+                              <w:t>(</w:t>
+                            </w:r>
+                            <w:proofErr w:type="spellStart"/>
+                            <w:r>
+                              <w:rPr>
+                                <w:rFonts w:ascii="Courier New" w:hAnsi="Courier New" w:cs="Courier New"/>
+                              </w:rPr>
+                              <w:t>my_list</w:t>
+                            </w:r>
+                            <w:proofErr w:type="spellEnd"/>
+                            <w:r>
+                              <w:rPr>
+                                <w:rFonts w:ascii="Courier New" w:hAnsi="Courier New" w:cs="Courier New"/>
+                              </w:rPr>
+                              <w:t>)</w:t>
                             </w:r>
                           </w:p>
                           <w:p>
@@ -444,7 +861,21 @@
                               <w:rPr>
                                 <w:rFonts w:ascii="Courier New" w:hAnsi="Courier New" w:cs="Courier New"/>
                               </w:rPr>
-                              <w:t>print(my_list)</w:t>
+                              <w:t>print(</w:t>
+                            </w:r>
+                            <w:proofErr w:type="spellStart"/>
+                            <w:r>
+                              <w:rPr>
+                                <w:rFonts w:ascii="Courier New" w:hAnsi="Courier New" w:cs="Courier New"/>
+                              </w:rPr>
+                              <w:t>my_list</w:t>
+                            </w:r>
+                            <w:proofErr w:type="spellEnd"/>
+                            <w:r>
+                              <w:rPr>
+                                <w:rFonts w:ascii="Courier New" w:hAnsi="Courier New" w:cs="Courier New"/>
+                              </w:rPr>
+                              <w:t>)</w:t>
                             </w:r>
                           </w:p>
                           <w:p>
@@ -468,7 +899,7 @@
           </mc:Choice>
           <mc:Fallback>
             <w:pict>
-              <v:shape w14:anchorId="3A03118C" id="_x0000_s1027" type="#_x0000_t202" style="width:374.85pt;height:110.6pt;visibility:visible;mso-wrap-style:square;mso-left-percent:-10001;mso-top-percent:-10001;mso-position-horizontal:absolute;mso-position-horizontal-relative:char;mso-position-vertical:absolute;mso-position-vertical-relative:line;mso-left-percent:-10001;mso-top-percent:-10001;v-text-anchor:top" o:gfxdata="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">
+              <v:shape w14:anchorId="3A03118C" id="_x0000_s1027" type="#_x0000_t202" style="width:374.85pt;height:110.6pt;visibility:visible;mso-wrap-style:square;mso-left-percent:-10001;mso-top-percent:-10001;mso-position-horizontal:absolute;mso-position-horizontal-relative:char;mso-position-vertical:absolute;mso-position-vertical-relative:line;mso-left-percent:-10001;mso-top-percent:-10001;v-text-anchor:top" o:gfxdata="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">
                 <v:textbox style="mso-fit-shape-to-text:t">
                   <w:txbxContent>
                     <w:p>
@@ -482,7 +913,35 @@
                         <w:rPr>
                           <w:rFonts w:ascii="Courier New" w:hAnsi="Courier New" w:cs="Courier New"/>
                         </w:rPr>
-                        <w:t>def do_trick(a_list):</w:t>
+                        <w:t xml:space="preserve">def </w:t>
+                      </w:r>
+                      <w:proofErr w:type="spellStart"/>
+                      <w:r>
+                        <w:rPr>
+                          <w:rFonts w:ascii="Courier New" w:hAnsi="Courier New" w:cs="Courier New"/>
+                        </w:rPr>
+                        <w:t>do_trick</w:t>
+                      </w:r>
+                      <w:proofErr w:type="spellEnd"/>
+                      <w:r>
+                        <w:rPr>
+                          <w:rFonts w:ascii="Courier New" w:hAnsi="Courier New" w:cs="Courier New"/>
+                        </w:rPr>
+                        <w:t>(</w:t>
+                      </w:r>
+                      <w:proofErr w:type="spellStart"/>
+                      <w:r>
+                        <w:rPr>
+                          <w:rFonts w:ascii="Courier New" w:hAnsi="Courier New" w:cs="Courier New"/>
+                        </w:rPr>
+                        <w:t>a_list</w:t>
+                      </w:r>
+                      <w:proofErr w:type="spellEnd"/>
+                      <w:r>
+                        <w:rPr>
+                          <w:rFonts w:ascii="Courier New" w:hAnsi="Courier New" w:cs="Courier New"/>
+                        </w:rPr>
+                        <w:t>):</w:t>
                       </w:r>
                     </w:p>
                     <w:p>
@@ -496,7 +955,49 @@
                         <w:rPr>
                           <w:rFonts w:ascii="Courier New" w:hAnsi="Courier New" w:cs="Courier New"/>
                         </w:rPr>
-                        <w:t xml:space="preserve">    a_list.append(a_list[1:3] + [a_list[3]])</w:t>
+                        <w:t xml:space="preserve">    </w:t>
+                      </w:r>
+                      <w:proofErr w:type="spellStart"/>
+                      <w:r>
+                        <w:rPr>
+                          <w:rFonts w:ascii="Courier New" w:hAnsi="Courier New" w:cs="Courier New"/>
+                        </w:rPr>
+                        <w:t>a_list.append</w:t>
+                      </w:r>
+                      <w:proofErr w:type="spellEnd"/>
+                      <w:r>
+                        <w:rPr>
+                          <w:rFonts w:ascii="Courier New" w:hAnsi="Courier New" w:cs="Courier New"/>
+                        </w:rPr>
+                        <w:t>(</w:t>
+                      </w:r>
+                      <w:proofErr w:type="spellStart"/>
+                      <w:r>
+                        <w:rPr>
+                          <w:rFonts w:ascii="Courier New" w:hAnsi="Courier New" w:cs="Courier New"/>
+                        </w:rPr>
+                        <w:t>a_list</w:t>
+                      </w:r>
+                      <w:proofErr w:type="spellEnd"/>
+                      <w:r>
+                        <w:rPr>
+                          <w:rFonts w:ascii="Courier New" w:hAnsi="Courier New" w:cs="Courier New"/>
+                        </w:rPr>
+                        <w:t>[1:3] + [</w:t>
+                      </w:r>
+                      <w:proofErr w:type="spellStart"/>
+                      <w:r>
+                        <w:rPr>
+                          <w:rFonts w:ascii="Courier New" w:hAnsi="Courier New" w:cs="Courier New"/>
+                        </w:rPr>
+                        <w:t>a_list</w:t>
+                      </w:r>
+                      <w:proofErr w:type="spellEnd"/>
+                      <w:r>
+                        <w:rPr>
+                          <w:rFonts w:ascii="Courier New" w:hAnsi="Courier New" w:cs="Courier New"/>
+                        </w:rPr>
+                        <w:t>[3]])</w:t>
                       </w:r>
                     </w:p>
                     <w:p>
@@ -510,7 +1011,21 @@
                         <w:rPr>
                           <w:rFonts w:ascii="Courier New" w:hAnsi="Courier New" w:cs="Courier New"/>
                         </w:rPr>
-                        <w:t xml:space="preserve">    print(a_list)</w:t>
+                        <w:t xml:space="preserve">    print(</w:t>
+                      </w:r>
+                      <w:proofErr w:type="spellStart"/>
+                      <w:r>
+                        <w:rPr>
+                          <w:rFonts w:ascii="Courier New" w:hAnsi="Courier New" w:cs="Courier New"/>
+                        </w:rPr>
+                        <w:t>a_list</w:t>
+                      </w:r>
+                      <w:proofErr w:type="spellEnd"/>
+                      <w:r>
+                        <w:rPr>
+                          <w:rFonts w:ascii="Courier New" w:hAnsi="Courier New" w:cs="Courier New"/>
+                        </w:rPr>
+                        <w:t>)</w:t>
                       </w:r>
                     </w:p>
                     <w:p>
@@ -528,11 +1043,19 @@
                           <w:rFonts w:ascii="Courier New" w:hAnsi="Courier New" w:cs="Courier New"/>
                         </w:rPr>
                       </w:pPr>
-                      <w:r>
-                        <w:rPr>
-                          <w:rFonts w:ascii="Courier New" w:hAnsi="Courier New" w:cs="Courier New"/>
-                        </w:rPr>
-                        <w:t>my_list = ['a', 'b', 'c', 'd']</w:t>
+                      <w:proofErr w:type="spellStart"/>
+                      <w:r>
+                        <w:rPr>
+                          <w:rFonts w:ascii="Courier New" w:hAnsi="Courier New" w:cs="Courier New"/>
+                        </w:rPr>
+                        <w:t>my_list</w:t>
+                      </w:r>
+                      <w:proofErr w:type="spellEnd"/>
+                      <w:r>
+                        <w:rPr>
+                          <w:rFonts w:ascii="Courier New" w:hAnsi="Courier New" w:cs="Courier New"/>
+                        </w:rPr>
+                        <w:t xml:space="preserve"> = ['a', 'b', 'c', 'd']</w:t>
                       </w:r>
                     </w:p>
                     <w:p>
@@ -542,11 +1065,33 @@
                           <w:rFonts w:ascii="Courier New" w:hAnsi="Courier New" w:cs="Courier New"/>
                         </w:rPr>
                       </w:pPr>
-                      <w:r>
-                        <w:rPr>
-                          <w:rFonts w:ascii="Courier New" w:hAnsi="Courier New" w:cs="Courier New"/>
-                        </w:rPr>
-                        <w:t>do_trick(my_list)</w:t>
+                      <w:proofErr w:type="spellStart"/>
+                      <w:r>
+                        <w:rPr>
+                          <w:rFonts w:ascii="Courier New" w:hAnsi="Courier New" w:cs="Courier New"/>
+                        </w:rPr>
+                        <w:t>do_trick</w:t>
+                      </w:r>
+                      <w:proofErr w:type="spellEnd"/>
+                      <w:r>
+                        <w:rPr>
+                          <w:rFonts w:ascii="Courier New" w:hAnsi="Courier New" w:cs="Courier New"/>
+                        </w:rPr>
+                        <w:t>(</w:t>
+                      </w:r>
+                      <w:proofErr w:type="spellStart"/>
+                      <w:r>
+                        <w:rPr>
+                          <w:rFonts w:ascii="Courier New" w:hAnsi="Courier New" w:cs="Courier New"/>
+                        </w:rPr>
+                        <w:t>my_list</w:t>
+                      </w:r>
+                      <w:proofErr w:type="spellEnd"/>
+                      <w:r>
+                        <w:rPr>
+                          <w:rFonts w:ascii="Courier New" w:hAnsi="Courier New" w:cs="Courier New"/>
+                        </w:rPr>
+                        <w:t>)</w:t>
                       </w:r>
                     </w:p>
                     <w:p>
@@ -560,7 +1105,21 @@
                         <w:rPr>
                           <w:rFonts w:ascii="Courier New" w:hAnsi="Courier New" w:cs="Courier New"/>
                         </w:rPr>
-                        <w:t>print(my_list)</w:t>
+                        <w:t>print(</w:t>
+                      </w:r>
+                      <w:proofErr w:type="spellStart"/>
+                      <w:r>
+                        <w:rPr>
+                          <w:rFonts w:ascii="Courier New" w:hAnsi="Courier New" w:cs="Courier New"/>
+                        </w:rPr>
+                        <w:t>my_list</w:t>
+                      </w:r>
+                      <w:proofErr w:type="spellEnd"/>
+                      <w:r>
+                        <w:rPr>
+                          <w:rFonts w:ascii="Courier New" w:hAnsi="Courier New" w:cs="Courier New"/>
+                        </w:rPr>
+                        <w:t>)</w:t>
                       </w:r>
                     </w:p>
                     <w:p>
@@ -580,7 +1139,16 @@
         </mc:AlternateContent>
       </w:r>
     </w:p>
-    <w:p/>
+    <w:p>
+      <w:r>
+        <w:t>['a', 'b', 'c', 'd', ['b', 'c', 'd']]</w:t>
+      </w:r>
+    </w:p>
+    <w:p>
+      <w:r>
+        <w:t>['a', 'b', 'c', 'd', ['b', 'c', 'd']]</w:t>
+      </w:r>
+    </w:p>
     <w:p>
       <w:pPr>
         <w:rPr>
@@ -651,11 +1219,19 @@
                                 <w:rFonts w:ascii="Courier New" w:hAnsi="Courier New" w:cs="Courier New"/>
                               </w:rPr>
                             </w:pPr>
-                            <w:r>
-                              <w:rPr>
-                                <w:rFonts w:ascii="Courier New" w:hAnsi="Courier New" w:cs="Courier New"/>
-                              </w:rPr>
-                              <w:t>my_str = '123'</w:t>
+                            <w:proofErr w:type="spellStart"/>
+                            <w:r>
+                              <w:rPr>
+                                <w:rFonts w:ascii="Courier New" w:hAnsi="Courier New" w:cs="Courier New"/>
+                              </w:rPr>
+                              <w:t>my_str</w:t>
+                            </w:r>
+                            <w:proofErr w:type="spellEnd"/>
+                            <w:r>
+                              <w:rPr>
+                                <w:rFonts w:ascii="Courier New" w:hAnsi="Courier New" w:cs="Courier New"/>
+                              </w:rPr>
+                              <w:t xml:space="preserve"> = '123'</w:t>
                             </w:r>
                             <w:r>
                               <w:rPr>
@@ -674,14 +1250,70 @@
                               <w:rPr>
                                 <w:rFonts w:ascii="Courier New" w:hAnsi="Courier New" w:cs="Courier New"/>
                               </w:rPr>
-                              <w:t>for index in range(0, len(my_str)–1):</w:t>
+                              <w:t xml:space="preserve">for index in range(0, </w:t>
+                            </w:r>
+                            <w:proofErr w:type="spellStart"/>
+                            <w:r>
+                              <w:rPr>
+                                <w:rFonts w:ascii="Courier New" w:hAnsi="Courier New" w:cs="Courier New"/>
+                              </w:rPr>
+                              <w:t>len</w:t>
+                            </w:r>
+                            <w:proofErr w:type="spellEnd"/>
+                            <w:r>
+                              <w:rPr>
+                                <w:rFonts w:ascii="Courier New" w:hAnsi="Courier New" w:cs="Courier New"/>
+                              </w:rPr>
+                              <w:t>(</w:t>
+                            </w:r>
+                            <w:proofErr w:type="spellStart"/>
+                            <w:r>
+                              <w:rPr>
+                                <w:rFonts w:ascii="Courier New" w:hAnsi="Courier New" w:cs="Courier New"/>
+                              </w:rPr>
+                              <w:t>my_str</w:t>
+                            </w:r>
+                            <w:proofErr w:type="spellEnd"/>
+                            <w:r>
+                              <w:rPr>
+                                <w:rFonts w:ascii="Courier New" w:hAnsi="Courier New" w:cs="Courier New"/>
+                              </w:rPr>
+                              <w:t>)–1):</w:t>
                             </w:r>
                             <w:r>
                               <w:rPr>
                                 <w:rFonts w:ascii="Courier New" w:hAnsi="Courier New" w:cs="Courier New"/>
                               </w:rPr>
                               <w:br/>
-                              <w:t xml:space="preserve">    n = int(my_str[index] + my_str[index+1])</w:t>
+                              <w:t xml:space="preserve">    n = int(</w:t>
+                            </w:r>
+                            <w:proofErr w:type="spellStart"/>
+                            <w:r>
+                              <w:rPr>
+                                <w:rFonts w:ascii="Courier New" w:hAnsi="Courier New" w:cs="Courier New"/>
+                              </w:rPr>
+                              <w:t>my_str</w:t>
+                            </w:r>
+                            <w:proofErr w:type="spellEnd"/>
+                            <w:r>
+                              <w:rPr>
+                                <w:rFonts w:ascii="Courier New" w:hAnsi="Courier New" w:cs="Courier New"/>
+                              </w:rPr>
+                              <w:t xml:space="preserve">[index] + </w:t>
+                            </w:r>
+                            <w:proofErr w:type="spellStart"/>
+                            <w:r>
+                              <w:rPr>
+                                <w:rFonts w:ascii="Courier New" w:hAnsi="Courier New" w:cs="Courier New"/>
+                              </w:rPr>
+                              <w:t>my_str</w:t>
+                            </w:r>
+                            <w:proofErr w:type="spellEnd"/>
+                            <w:r>
+                              <w:rPr>
+                                <w:rFonts w:ascii="Courier New" w:hAnsi="Courier New" w:cs="Courier New"/>
+                              </w:rPr>
+                              <w:t>[index+1])</w:t>
                             </w:r>
                             <w:r>
                               <w:rPr>
@@ -695,7 +1327,21 @@
                                 <w:rFonts w:ascii="Courier New" w:hAnsi="Courier New" w:cs="Courier New"/>
                               </w:rPr>
                               <w:br/>
-                              <w:t xml:space="preserve">    m = int(my_str[index:index+2])</w:t>
+                              <w:t xml:space="preserve">    m = int(</w:t>
+                            </w:r>
+                            <w:proofErr w:type="spellStart"/>
+                            <w:r>
+                              <w:rPr>
+                                <w:rFonts w:ascii="Courier New" w:hAnsi="Courier New" w:cs="Courier New"/>
+                              </w:rPr>
+                              <w:t>my_str</w:t>
+                            </w:r>
+                            <w:proofErr w:type="spellEnd"/>
+                            <w:r>
+                              <w:rPr>
+                                <w:rFonts w:ascii="Courier New" w:hAnsi="Courier New" w:cs="Courier New"/>
+                              </w:rPr>
+                              <w:t>[index:index+2])</w:t>
                             </w:r>
                             <w:r>
                               <w:rPr>
@@ -718,7 +1364,7 @@
           </mc:Choice>
           <mc:Fallback>
             <w:pict>
-              <v:shape w14:anchorId="7B85BA32" id="_x0000_s1028" type="#_x0000_t202" style="width:368.55pt;height:110.6pt;visibility:visible;mso-wrap-style:square;mso-left-percent:-10001;mso-top-percent:-10001;mso-position-horizontal:absolute;mso-position-horizontal-relative:char;mso-position-vertical:absolute;mso-position-vertical-relative:line;mso-left-percent:-10001;mso-top-percent:-10001;v-text-anchor:top" o:gfxdata="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">
+              <v:shape w14:anchorId="7B85BA32" id="_x0000_s1028" type="#_x0000_t202" style="width:368.55pt;height:110.6pt;visibility:visible;mso-wrap-style:square;mso-left-percent:-10001;mso-top-percent:-10001;mso-position-horizontal:absolute;mso-position-horizontal-relative:char;mso-position-vertical:absolute;mso-position-vertical-relative:line;mso-left-percent:-10001;mso-top-percent:-10001;v-text-anchor:top" o:gfxdata="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">
                 <v:textbox style="mso-fit-shape-to-text:t">
                   <w:txbxContent>
                     <w:p>
@@ -727,11 +1373,19 @@
                           <w:rFonts w:ascii="Courier New" w:hAnsi="Courier New" w:cs="Courier New"/>
                         </w:rPr>
                       </w:pPr>
-                      <w:r>
-                        <w:rPr>
-                          <w:rFonts w:ascii="Courier New" w:hAnsi="Courier New" w:cs="Courier New"/>
-                        </w:rPr>
-                        <w:t>my_str = '123'</w:t>
+                      <w:proofErr w:type="spellStart"/>
+                      <w:r>
+                        <w:rPr>
+                          <w:rFonts w:ascii="Courier New" w:hAnsi="Courier New" w:cs="Courier New"/>
+                        </w:rPr>
+                        <w:t>my_str</w:t>
+                      </w:r>
+                      <w:proofErr w:type="spellEnd"/>
+                      <w:r>
+                        <w:rPr>
+                          <w:rFonts w:ascii="Courier New" w:hAnsi="Courier New" w:cs="Courier New"/>
+                        </w:rPr>
+                        <w:t xml:space="preserve"> = '123'</w:t>
                       </w:r>
                       <w:r>
                         <w:rPr>
@@ -750,14 +1404,70 @@
                         <w:rPr>
                           <w:rFonts w:ascii="Courier New" w:hAnsi="Courier New" w:cs="Courier New"/>
                         </w:rPr>
-                        <w:t>for index in range(0, len(my_str)–1):</w:t>
+                        <w:t xml:space="preserve">for index in range(0, </w:t>
+                      </w:r>
+                      <w:proofErr w:type="spellStart"/>
+                      <w:r>
+                        <w:rPr>
+                          <w:rFonts w:ascii="Courier New" w:hAnsi="Courier New" w:cs="Courier New"/>
+                        </w:rPr>
+                        <w:t>len</w:t>
+                      </w:r>
+                      <w:proofErr w:type="spellEnd"/>
+                      <w:r>
+                        <w:rPr>
+                          <w:rFonts w:ascii="Courier New" w:hAnsi="Courier New" w:cs="Courier New"/>
+                        </w:rPr>
+                        <w:t>(</w:t>
+                      </w:r>
+                      <w:proofErr w:type="spellStart"/>
+                      <w:r>
+                        <w:rPr>
+                          <w:rFonts w:ascii="Courier New" w:hAnsi="Courier New" w:cs="Courier New"/>
+                        </w:rPr>
+                        <w:t>my_str</w:t>
+                      </w:r>
+                      <w:proofErr w:type="spellEnd"/>
+                      <w:r>
+                        <w:rPr>
+                          <w:rFonts w:ascii="Courier New" w:hAnsi="Courier New" w:cs="Courier New"/>
+                        </w:rPr>
+                        <w:t>)–1):</w:t>
                       </w:r>
                       <w:r>
                         <w:rPr>
                           <w:rFonts w:ascii="Courier New" w:hAnsi="Courier New" w:cs="Courier New"/>
                         </w:rPr>
                         <w:br/>
-                        <w:t xml:space="preserve">    n = int(my_str[index] + my_str[index+1])</w:t>
+                        <w:t xml:space="preserve">    n = int(</w:t>
+                      </w:r>
+                      <w:proofErr w:type="spellStart"/>
+                      <w:r>
+                        <w:rPr>
+                          <w:rFonts w:ascii="Courier New" w:hAnsi="Courier New" w:cs="Courier New"/>
+                        </w:rPr>
+                        <w:t>my_str</w:t>
+                      </w:r>
+                      <w:proofErr w:type="spellEnd"/>
+                      <w:r>
+                        <w:rPr>
+                          <w:rFonts w:ascii="Courier New" w:hAnsi="Courier New" w:cs="Courier New"/>
+                        </w:rPr>
+                        <w:t xml:space="preserve">[index] + </w:t>
+                      </w:r>
+                      <w:proofErr w:type="spellStart"/>
+                      <w:r>
+                        <w:rPr>
+                          <w:rFonts w:ascii="Courier New" w:hAnsi="Courier New" w:cs="Courier New"/>
+                        </w:rPr>
+                        <w:t>my_str</w:t>
+                      </w:r>
+                      <w:proofErr w:type="spellEnd"/>
+                      <w:r>
+                        <w:rPr>
+                          <w:rFonts w:ascii="Courier New" w:hAnsi="Courier New" w:cs="Courier New"/>
+                        </w:rPr>
+                        <w:t>[index+1])</w:t>
                       </w:r>
                       <w:r>
                         <w:rPr>
@@ -771,7 +1481,21 @@
                           <w:rFonts w:ascii="Courier New" w:hAnsi="Courier New" w:cs="Courier New"/>
                         </w:rPr>
                         <w:br/>
-                        <w:t xml:space="preserve">    m = int(my_str[index:index+2])</w:t>
+                        <w:t xml:space="preserve">    m = int(</w:t>
+                      </w:r>
+                      <w:proofErr w:type="spellStart"/>
+                      <w:r>
+                        <w:rPr>
+                          <w:rFonts w:ascii="Courier New" w:hAnsi="Courier New" w:cs="Courier New"/>
+                        </w:rPr>
+                        <w:t>my_str</w:t>
+                      </w:r>
+                      <w:proofErr w:type="spellEnd"/>
+                      <w:r>
+                        <w:rPr>
+                          <w:rFonts w:ascii="Courier New" w:hAnsi="Courier New" w:cs="Courier New"/>
+                        </w:rPr>
+                        <w:t>[index:index+2])</w:t>
                       </w:r>
                       <w:r>
                         <w:rPr>
@@ -793,48 +1517,101 @@
     <w:p>
       <w:pPr>
         <w:rPr>
-          <w:b/>
-          <w:sz w:val="28"/>
-        </w:rPr>
-      </w:pPr>
+          <w:bCs/>
+          <w:szCs w:val="20"/>
+        </w:rPr>
+      </w:pPr>
+      <w:r>
+        <w:rPr>
+          <w:bCs/>
+          <w:szCs w:val="20"/>
+        </w:rPr>
+        <w:t>12</w:t>
+      </w:r>
     </w:p>
     <w:p>
       <w:pPr>
         <w:rPr>
-          <w:b/>
-          <w:sz w:val="28"/>
-        </w:rPr>
-      </w:pPr>
-      <w:r>
-        <w:rPr>
-          <w:b/>
-          <w:sz w:val="28"/>
-        </w:rPr>
-        <w:t>Q2</w:t>
-      </w:r>
-      <w:r>
-        <w:rPr>
-          <w:b/>
-          <w:sz w:val="28"/>
-        </w:rPr>
-        <w:t xml:space="preserve">: </w:t>
-      </w:r>
-      <w:r>
-        <w:rPr>
-          <w:b/>
-          <w:sz w:val="28"/>
-        </w:rPr>
-        <w:t>String Transformation</w:t>
-      </w:r>
-      <w:r>
-        <w:rPr>
-          <w:b/>
-          <w:sz w:val="28"/>
-        </w:rPr>
-        <w:t xml:space="preserve"> [ ** ]</w:t>
+          <w:bCs/>
+          <w:szCs w:val="20"/>
+        </w:rPr>
+      </w:pPr>
+      <w:r>
+        <w:rPr>
+          <w:bCs/>
+          <w:szCs w:val="20"/>
+        </w:rPr>
+        <w:t>12</w:t>
       </w:r>
     </w:p>
     <w:p>
+      <w:pPr>
+        <w:rPr>
+          <w:bCs/>
+          <w:szCs w:val="20"/>
+        </w:rPr>
+      </w:pPr>
+      <w:r>
+        <w:rPr>
+          <w:bCs/>
+          <w:szCs w:val="20"/>
+        </w:rPr>
+        <w:lastRenderedPageBreak/>
+        <w:t>23</w:t>
+      </w:r>
+    </w:p>
+    <w:p>
+      <w:pPr>
+        <w:rPr>
+          <w:bCs/>
+          <w:szCs w:val="20"/>
+        </w:rPr>
+      </w:pPr>
+      <w:r>
+        <w:rPr>
+          <w:bCs/>
+          <w:szCs w:val="20"/>
+        </w:rPr>
+        <w:t>23</w:t>
+      </w:r>
+    </w:p>
+    <w:p>
+      <w:pPr>
+        <w:rPr>
+          <w:b/>
+          <w:sz w:val="28"/>
+        </w:rPr>
+      </w:pPr>
+      <w:r>
+        <w:rPr>
+          <w:b/>
+          <w:sz w:val="28"/>
+        </w:rPr>
+        <w:t>Q2</w:t>
+      </w:r>
+      <w:r>
+        <w:rPr>
+          <w:b/>
+          <w:sz w:val="28"/>
+        </w:rPr>
+        <w:t xml:space="preserve">: </w:t>
+      </w:r>
+      <w:r>
+        <w:rPr>
+          <w:b/>
+          <w:sz w:val="28"/>
+        </w:rPr>
+        <w:t>String Transformation</w:t>
+      </w:r>
+      <w:r>
+        <w:rPr>
+          <w:b/>
+          <w:sz w:val="28"/>
+        </w:rPr>
+        <w:t xml:space="preserve"> [ ** ]</w:t>
+      </w:r>
+    </w:p>
+    <w:p>
       <w:r>
         <w:t xml:space="preserve">Inside a file called </w:t>
       </w:r>
@@ -856,11 +1633,19 @@
       <w:r>
         <w:t xml:space="preserve">rite a function called </w:t>
       </w:r>
-      <w:r>
-        <w:rPr>
-          <w:rFonts w:ascii="Courier New" w:hAnsi="Courier New" w:cs="Courier New"/>
-        </w:rPr>
-        <w:t>transform_string(</w:t>
+      <w:proofErr w:type="spellStart"/>
+      <w:r>
+        <w:rPr>
+          <w:rFonts w:ascii="Courier New" w:hAnsi="Courier New" w:cs="Courier New"/>
+        </w:rPr>
+        <w:t>transform_string</w:t>
+      </w:r>
+      <w:proofErr w:type="spellEnd"/>
+      <w:r>
+        <w:rPr>
+          <w:rFonts w:ascii="Courier New" w:hAnsi="Courier New" w:cs="Courier New"/>
+        </w:rPr>
+        <w:t>(</w:t>
       </w:r>
       <w:r>
         <w:rPr>
@@ -869,12 +1654,7 @@
         <w:t>)</w:t>
       </w:r>
       <w:r>
-        <w:t>. The function takes in a string as its parameter. The function transform</w:t>
-      </w:r>
-      <w:bookmarkStart w:id="0" w:name="_GoBack"/>
-      <w:bookmarkEnd w:id="0"/>
-      <w:r>
-        <w:t>s the string</w:t>
+        <w:t>. The function takes in a string as its parameter. The function transforms the string</w:t>
       </w:r>
       <w:r>
         <w:t xml:space="preserve"> as follows:</w:t>
@@ -889,7 +1669,6 @@
         </w:numPr>
       </w:pPr>
       <w:r>
-        <w:lastRenderedPageBreak/>
         <w:t xml:space="preserve">Any uppercase letter is replaced by the character </w:t>
       </w:r>
       <w:r>
@@ -1291,6 +2070,7 @@
       <w:r>
         <w:t xml:space="preserve">rite a function called </w:t>
       </w:r>
+      <w:proofErr w:type="spellStart"/>
       <w:r>
         <w:rPr>
           <w:rFonts w:ascii="Courier New" w:hAnsi="Courier New" w:cs="Courier New"/>
@@ -1303,18 +2083,35 @@
         </w:rPr>
         <w:t>triangle</w:t>
       </w:r>
+      <w:proofErr w:type="spellEnd"/>
       <w:r>
         <w:rPr>
           <w:rFonts w:ascii="Courier New" w:hAnsi="Courier New" w:cs="Courier New"/>
         </w:rPr>
         <w:t>(</w:t>
       </w:r>
-      <w:r>
-        <w:rPr>
-          <w:rFonts w:ascii="Courier New" w:hAnsi="Courier New" w:cs="Courier New"/>
-        </w:rPr>
-        <w:t>ch, num_rows</w:t>
-      </w:r>
+      <w:proofErr w:type="spellStart"/>
+      <w:r>
+        <w:rPr>
+          <w:rFonts w:ascii="Courier New" w:hAnsi="Courier New" w:cs="Courier New"/>
+        </w:rPr>
+        <w:t>ch</w:t>
+      </w:r>
+      <w:proofErr w:type="spellEnd"/>
+      <w:r>
+        <w:rPr>
+          <w:rFonts w:ascii="Courier New" w:hAnsi="Courier New" w:cs="Courier New"/>
+        </w:rPr>
+        <w:t xml:space="preserve">, </w:t>
+      </w:r>
+      <w:proofErr w:type="spellStart"/>
+      <w:r>
+        <w:rPr>
+          <w:rFonts w:ascii="Courier New" w:hAnsi="Courier New" w:cs="Courier New"/>
+        </w:rPr>
+        <w:t>num_rows</w:t>
+      </w:r>
+      <w:proofErr w:type="spellEnd"/>
       <w:r>
         <w:rPr>
           <w:rFonts w:ascii="Courier New" w:hAnsi="Courier New" w:cs="Courier New"/>
@@ -1371,12 +2168,14 @@
       <w:r>
         <w:t xml:space="preserve">For example, if </w:t>
       </w:r>
+      <w:proofErr w:type="spellStart"/>
       <w:r>
         <w:rPr>
           <w:rFonts w:ascii="Courier New" w:hAnsi="Courier New" w:cs="Courier New"/>
         </w:rPr>
         <w:t>ch</w:t>
       </w:r>
+      <w:proofErr w:type="spellEnd"/>
       <w:r>
         <w:t xml:space="preserve"> is </w:t>
       </w:r>
@@ -1389,12 +2188,14 @@
       <w:r>
         <w:t xml:space="preserve">, </w:t>
       </w:r>
+      <w:proofErr w:type="spellStart"/>
       <w:r>
         <w:rPr>
           <w:rFonts w:ascii="Courier New" w:hAnsi="Courier New" w:cs="Courier New"/>
         </w:rPr>
         <w:t>num_rows</w:t>
       </w:r>
+      <w:proofErr w:type="spellEnd"/>
       <w:r>
         <w:t xml:space="preserve"> is </w:t>
       </w:r>
@@ -1483,12 +2284,14 @@
       <w:r>
         <w:t xml:space="preserve">If </w:t>
       </w:r>
+      <w:proofErr w:type="spellStart"/>
       <w:r>
         <w:rPr>
           <w:rFonts w:ascii="Courier New" w:hAnsi="Courier New" w:cs="Courier New"/>
         </w:rPr>
         <w:t>ch</w:t>
       </w:r>
+      <w:proofErr w:type="spellEnd"/>
       <w:r>
         <w:t xml:space="preserve"> is </w:t>
       </w:r>
@@ -1513,12 +2316,14 @@
       <w:r>
         <w:t xml:space="preserve">, </w:t>
       </w:r>
+      <w:proofErr w:type="spellStart"/>
       <w:r>
         <w:rPr>
           <w:rFonts w:ascii="Courier New" w:hAnsi="Courier New" w:cs="Courier New"/>
         </w:rPr>
         <w:t>num_rows</w:t>
       </w:r>
+      <w:proofErr w:type="spellEnd"/>
       <w:r>
         <w:t xml:space="preserve"> is </w:t>
       </w:r>
@@ -1610,11 +2415,61 @@
       <w:r>
         <w:t xml:space="preserve"> function called </w:t>
       </w:r>
-      <w:r>
-        <w:rPr>
-          <w:rFonts w:ascii="Courier New" w:hAnsi="Courier New" w:cs="Courier New"/>
-        </w:rPr>
-        <w:t>print_frame(ch, num_rows, num_cols)</w:t>
+      <w:proofErr w:type="spellStart"/>
+      <w:r>
+        <w:rPr>
+          <w:rFonts w:ascii="Courier New" w:hAnsi="Courier New" w:cs="Courier New"/>
+        </w:rPr>
+        <w:t>print_frame</w:t>
+      </w:r>
+      <w:proofErr w:type="spellEnd"/>
+      <w:r>
+        <w:rPr>
+          <w:rFonts w:ascii="Courier New" w:hAnsi="Courier New" w:cs="Courier New"/>
+        </w:rPr>
+        <w:t>(</w:t>
+      </w:r>
+      <w:proofErr w:type="spellStart"/>
+      <w:r>
+        <w:rPr>
+          <w:rFonts w:ascii="Courier New" w:hAnsi="Courier New" w:cs="Courier New"/>
+        </w:rPr>
+        <w:t>ch</w:t>
+      </w:r>
+      <w:proofErr w:type="spellEnd"/>
+      <w:r>
+        <w:rPr>
+          <w:rFonts w:ascii="Courier New" w:hAnsi="Courier New" w:cs="Courier New"/>
+        </w:rPr>
+        <w:t xml:space="preserve">, </w:t>
+      </w:r>
+      <w:proofErr w:type="spellStart"/>
+      <w:r>
+        <w:rPr>
+          <w:rFonts w:ascii="Courier New" w:hAnsi="Courier New" w:cs="Courier New"/>
+        </w:rPr>
+        <w:t>num_rows</w:t>
+      </w:r>
+      <w:proofErr w:type="spellEnd"/>
+      <w:r>
+        <w:rPr>
+          <w:rFonts w:ascii="Courier New" w:hAnsi="Courier New" w:cs="Courier New"/>
+        </w:rPr>
+        <w:t xml:space="preserve">, </w:t>
+      </w:r>
+      <w:proofErr w:type="spellStart"/>
+      <w:r>
+        <w:rPr>
+          <w:rFonts w:ascii="Courier New" w:hAnsi="Courier New" w:cs="Courier New"/>
+        </w:rPr>
+        <w:t>num_cols</w:t>
+      </w:r>
+      <w:proofErr w:type="spellEnd"/>
+      <w:r>
+        <w:rPr>
+          <w:rFonts w:ascii="Courier New" w:hAnsi="Courier New" w:cs="Courier New"/>
+        </w:rPr>
+        <w:t>)</w:t>
       </w:r>
       <w:r>
         <w:t xml:space="preserve"> that takes in the same three parameters as above. The function </w:t>
@@ -1629,12 +2484,14 @@
       <w:r>
         <w:t xml:space="preserve"> a frame as shown below. For example, if </w:t>
       </w:r>
+      <w:proofErr w:type="spellStart"/>
       <w:r>
         <w:rPr>
           <w:rFonts w:ascii="Courier New" w:hAnsi="Courier New" w:cs="Courier New"/>
         </w:rPr>
         <w:t>ch</w:t>
       </w:r>
+      <w:proofErr w:type="spellEnd"/>
       <w:r>
         <w:t xml:space="preserve"> is </w:t>
       </w:r>
@@ -1647,12 +2504,14 @@
       <w:r>
         <w:t xml:space="preserve">, </w:t>
       </w:r>
+      <w:proofErr w:type="spellStart"/>
       <w:r>
         <w:rPr>
           <w:rFonts w:ascii="Courier New" w:hAnsi="Courier New" w:cs="Courier New"/>
         </w:rPr>
         <w:t>num_rows</w:t>
       </w:r>
+      <w:proofErr w:type="spellEnd"/>
       <w:r>
         <w:t xml:space="preserve"> is </w:t>
       </w:r>
@@ -1665,12 +2524,14 @@
       <w:r>
         <w:t xml:space="preserve"> and </w:t>
       </w:r>
+      <w:proofErr w:type="spellStart"/>
       <w:r>
         <w:rPr>
           <w:rFonts w:ascii="Courier New" w:hAnsi="Courier New" w:cs="Courier New"/>
         </w:rPr>
         <w:t>num_cols</w:t>
       </w:r>
+      <w:proofErr w:type="spellEnd"/>
       <w:r>
         <w:t xml:space="preserve"> is </w:t>
       </w:r>
@@ -1732,12 +2593,14 @@
       <w:r>
         <w:t xml:space="preserve">If </w:t>
       </w:r>
+      <w:proofErr w:type="spellStart"/>
       <w:r>
         <w:rPr>
           <w:rFonts w:ascii="Courier New" w:hAnsi="Courier New" w:cs="Courier New"/>
         </w:rPr>
         <w:t>ch</w:t>
       </w:r>
+      <w:proofErr w:type="spellEnd"/>
       <w:r>
         <w:t xml:space="preserve"> is </w:t>
       </w:r>
@@ -1762,12 +2625,14 @@
       <w:r>
         <w:t xml:space="preserve">, </w:t>
       </w:r>
+      <w:proofErr w:type="spellStart"/>
       <w:r>
         <w:rPr>
           <w:rFonts w:ascii="Courier New" w:hAnsi="Courier New" w:cs="Courier New"/>
         </w:rPr>
         <w:t>num_rows</w:t>
       </w:r>
+      <w:proofErr w:type="spellEnd"/>
       <w:r>
         <w:t xml:space="preserve"> is </w:t>
       </w:r>
@@ -1780,12 +2645,14 @@
       <w:r>
         <w:t xml:space="preserve"> and </w:t>
       </w:r>
+      <w:proofErr w:type="spellStart"/>
       <w:r>
         <w:rPr>
           <w:rFonts w:ascii="Courier New" w:hAnsi="Courier New" w:cs="Courier New"/>
         </w:rPr>
         <w:t>num_cols</w:t>
       </w:r>
+      <w:proofErr w:type="spellEnd"/>
       <w:r>
         <w:t xml:space="preserve"> is </w:t>
       </w:r>
@@ -1945,12 +2812,14 @@
       <w:r>
         <w:t xml:space="preserve">rite a function called </w:t>
       </w:r>
+      <w:proofErr w:type="spellStart"/>
       <w:r>
         <w:rPr>
           <w:rFonts w:ascii="Courier New" w:hAnsi="Courier New" w:cs="Courier New"/>
         </w:rPr>
         <w:t>is_pangram</w:t>
       </w:r>
+      <w:proofErr w:type="spellEnd"/>
       <w:r>
         <w:t xml:space="preserve"> to determine if a sentence is a pangram. A pangram is a sentence using every letter of the English alphabet at least once (either in uppercase or in lowercase). The best-known pangram is:</w:t>
       </w:r>
@@ -2035,7 +2904,7 @@
 </file>
 
 <file path=word/endnotes.xml><?xml version="1.0" encoding="utf-8"?>
-<w:endnotes xmlns:wpc="http://schemas.microsoft.com/office/word/2010/wordprocessingCanvas" xmlns:cx="http://schemas.microsoft.com/office/drawing/2014/chartex" xmlns:cx1="http://schemas.microsoft.com/office/drawing/2015/9/8/chartex" xmlns:mc="http://schemas.openxmlformats.org/markup-compatibility/2006" xmlns:o="urn:schemas-microsoft-com:office:office" xmlns:r="http://schemas.openxmlformats.org/officeDocument/2006/relationships" xmlns:m="http://schemas.openxmlformats.org/officeDocument/2006/math" xmlns:v="urn:schemas-microsoft-com:vml" xmlns:wp14="http://schemas.microsoft.com/office/word/2010/wordprocessingDrawing" xmlns:wp="http://schemas.openxmlformats.org/drawingml/2006/wordprocessingDrawing" xmlns:w10="urn:schemas-microsoft-com:office:word" xmlns:w="http://schemas.openxmlformats.org/wordprocessingml/2006/main" xmlns:w14="http://schemas.microsoft.com/office/word/2010/wordml" xmlns:w15="http://schemas.microsoft.com/office/word/2012/wordml" xmlns:w16se="http://schemas.microsoft.com/office/word/2015/wordml/symex" xmlns:wpg="http://schemas.microsoft.com/office/word/2010/wordprocessingGroup" xmlns:wpi="http://schemas.microsoft.com/office/word/2010/wordprocessingInk" xmlns:wne="http://schemas.microsoft.com/office/word/2006/wordml" xmlns:wps="http://schemas.microsoft.com/office/word/2010/wordprocessingShape" mc:Ignorable="w14 w15 w16se wp14">
+<w:endnotes xmlns:wpc="http://schemas.microsoft.com/office/word/2010/wordprocessingCanvas" xmlns:cx="http://schemas.microsoft.com/office/drawing/2014/chartex" xmlns:cx1="http://schemas.microsoft.com/office/drawing/2015/9/8/chartex" xmlns:cx2="http://schemas.microsoft.com/office/drawing/2015/10/21/chartex" xmlns:cx3="http://schemas.microsoft.com/office/drawing/2016/5/9/chartex" xmlns:cx4="http://schemas.microsoft.com/office/drawing/2016/5/10/chartex" xmlns:cx5="http://schemas.microsoft.com/office/drawing/2016/5/11/chartex" xmlns:cx6="http://schemas.microsoft.com/office/drawing/2016/5/12/chartex" xmlns:cx7="http://schemas.microsoft.com/office/drawing/2016/5/13/chartex" xmlns:cx8="http://schemas.microsoft.com/office/drawing/2016/5/14/chartex" xmlns:mc="http://schemas.openxmlformats.org/markup-compatibility/2006" xmlns:aink="http://schemas.microsoft.com/office/drawing/2016/ink" xmlns:am3d="http://schemas.microsoft.com/office/drawing/2017/model3d" xmlns:o="urn:schemas-microsoft-com:office:office" xmlns:r="http://schemas.openxmlformats.org/officeDocument/2006/relationships" xmlns:m="http://schemas.openxmlformats.org/officeDocument/2006/math" xmlns:v="urn:schemas-microsoft-com:vml" xmlns:wp14="http://schemas.microsoft.com/office/word/2010/wordprocessingDrawing" xmlns:wp="http://schemas.openxmlformats.org/drawingml/2006/wordprocessingDrawing" xmlns:w10="urn:schemas-microsoft-com:office:word" xmlns:w="http://schemas.openxmlformats.org/wordprocessingml/2006/main" xmlns:w14="http://schemas.microsoft.com/office/word/2010/wordml" xmlns:w15="http://schemas.microsoft.com/office/word/2012/wordml" xmlns:w16cex="http://schemas.microsoft.com/office/word/2018/wordml/cex" xmlns:w16cid="http://schemas.microsoft.com/office/word/2016/wordml/cid" xmlns:w16="http://schemas.microsoft.com/office/word/2018/wordml" xmlns:w16se="http://schemas.microsoft.com/office/word/2015/wordml/symex" xmlns:wpg="http://schemas.microsoft.com/office/word/2010/wordprocessingGroup" xmlns:wpi="http://schemas.microsoft.com/office/word/2010/wordprocessingInk" xmlns:wne="http://schemas.microsoft.com/office/word/2006/wordml" xmlns:wps="http://schemas.microsoft.com/office/word/2010/wordprocessingShape" mc:Ignorable="w14 w15 w16se w16cid w16 w16cex wp14">
   <w:endnote w:type="separator" w:id="-1">
     <w:p>
       <w:pPr>
@@ -2060,7 +2929,7 @@
 </file>
 
 <file path=word/footer1.xml><?xml version="1.0" encoding="utf-8"?>
-<w:ftr xmlns:wpc="http://schemas.microsoft.com/office/word/2010/wordprocessingCanvas" xmlns:cx="http://schemas.microsoft.com/office/drawing/2014/chartex" xmlns:cx1="http://schemas.microsoft.com/office/drawing/2015/9/8/chartex" xmlns:mc="http://schemas.openxmlformats.org/markup-compatibility/2006" xmlns:o="urn:schemas-microsoft-com:office:office" xmlns:r="http://schemas.openxmlformats.org/officeDocument/2006/relationships" xmlns:m="http://schemas.openxmlformats.org/officeDocument/2006/math" xmlns:v="urn:schemas-microsoft-com:vml" xmlns:wp14="http://schemas.microsoft.com/office/word/2010/wordprocessingDrawing" xmlns:wp="http://schemas.openxmlformats.org/drawingml/2006/wordprocessingDrawing" xmlns:w10="urn:schemas-microsoft-com:office:word" xmlns:w="http://schemas.openxmlformats.org/wordprocessingml/2006/main" xmlns:w14="http://schemas.microsoft.com/office/word/2010/wordml" xmlns:w15="http://schemas.microsoft.com/office/word/2012/wordml" xmlns:w16se="http://schemas.microsoft.com/office/word/2015/wordml/symex" xmlns:wpg="http://schemas.microsoft.com/office/word/2010/wordprocessingGroup" xmlns:wpi="http://schemas.microsoft.com/office/word/2010/wordprocessingInk" xmlns:wne="http://schemas.microsoft.com/office/word/2006/wordml" xmlns:wps="http://schemas.microsoft.com/office/word/2010/wordprocessingShape" mc:Ignorable="w14 w15 w16se wp14">
+<w:ftr xmlns:wpc="http://schemas.microsoft.com/office/word/2010/wordprocessingCanvas" xmlns:cx="http://schemas.microsoft.com/office/drawing/2014/chartex" xmlns:cx1="http://schemas.microsoft.com/office/drawing/2015/9/8/chartex" xmlns:cx2="http://schemas.microsoft.com/office/drawing/2015/10/21/chartex" xmlns:cx3="http://schemas.microsoft.com/office/drawing/2016/5/9/chartex" xmlns:cx4="http://schemas.microsoft.com/office/drawing/2016/5/10/chartex" xmlns:cx5="http://schemas.microsoft.com/office/drawing/2016/5/11/chartex" xmlns:cx6="http://schemas.microsoft.com/office/drawing/2016/5/12/chartex" xmlns:cx7="http://schemas.microsoft.com/office/drawing/2016/5/13/chartex" xmlns:cx8="http://schemas.microsoft.com/office/drawing/2016/5/14/chartex" xmlns:mc="http://schemas.openxmlformats.org/markup-compatibility/2006" xmlns:aink="http://schemas.microsoft.com/office/drawing/2016/ink" xmlns:am3d="http://schemas.microsoft.com/office/drawing/2017/model3d" xmlns:o="urn:schemas-microsoft-com:office:office" xmlns:r="http://schemas.openxmlformats.org/officeDocument/2006/relationships" xmlns:m="http://schemas.openxmlformats.org/officeDocument/2006/math" xmlns:v="urn:schemas-microsoft-com:vml" xmlns:wp14="http://schemas.microsoft.com/office/word/2010/wordprocessingDrawing" xmlns:wp="http://schemas.openxmlformats.org/drawingml/2006/wordprocessingDrawing" xmlns:w10="urn:schemas-microsoft-com:office:word" xmlns:w="http://schemas.openxmlformats.org/wordprocessingml/2006/main" xmlns:w14="http://schemas.microsoft.com/office/word/2010/wordml" xmlns:w15="http://schemas.microsoft.com/office/word/2012/wordml" xmlns:w16cex="http://schemas.microsoft.com/office/word/2018/wordml/cex" xmlns:w16cid="http://schemas.microsoft.com/office/word/2016/wordml/cid" xmlns:w16="http://schemas.microsoft.com/office/word/2018/wordml" xmlns:w16se="http://schemas.microsoft.com/office/word/2015/wordml/symex" xmlns:wpg="http://schemas.microsoft.com/office/word/2010/wordprocessingGroup" xmlns:wpi="http://schemas.microsoft.com/office/word/2010/wordprocessingInk" xmlns:wne="http://schemas.microsoft.com/office/word/2006/wordml" xmlns:wps="http://schemas.microsoft.com/office/word/2010/wordprocessingShape" mc:Ignorable="w14 w15 w16se w16cid w16 w16cex wp14">
   <w:p>
     <w:pPr>
       <w:pStyle w:val="Footer"/>
@@ -2109,7 +2978,7 @@
 </file>
 
 <file path=word/footnotes.xml><?xml version="1.0" encoding="utf-8"?>
-<w:footnotes xmlns:wpc="http://schemas.microsoft.com/office/word/2010/wordprocessingCanvas" xmlns:cx="http://schemas.microsoft.com/office/drawing/2014/chartex" xmlns:cx1="http://schemas.microsoft.com/office/drawing/2015/9/8/chartex" xmlns:mc="http://schemas.openxmlformats.org/markup-compatibility/2006" xmlns:o="urn:schemas-microsoft-com:office:office" xmlns:r="http://schemas.openxmlformats.org/officeDocument/2006/relationships" xmlns:m="http://schemas.openxmlformats.org/officeDocument/2006/math" xmlns:v="urn:schemas-microsoft-com:vml" xmlns:wp14="http://schemas.microsoft.com/office/word/2010/wordprocessingDrawing" xmlns:wp="http://schemas.openxmlformats.org/drawingml/2006/wordprocessingDrawing" xmlns:w10="urn:schemas-microsoft-com:office:word" xmlns:w="http://schemas.openxmlformats.org/wordprocessingml/2006/main" xmlns:w14="http://schemas.microsoft.com/office/word/2010/wordml" xmlns:w15="http://schemas.microsoft.com/office/word/2012/wordml" xmlns:w16se="http://schemas.microsoft.com/office/word/2015/wordml/symex" xmlns:wpg="http://schemas.microsoft.com/office/word/2010/wordprocessingGroup" xmlns:wpi="http://schemas.microsoft.com/office/word/2010/wordprocessingInk" xmlns:wne="http://schemas.microsoft.com/office/word/2006/wordml" xmlns:wps="http://schemas.microsoft.com/office/word/2010/wordprocessingShape" mc:Ignorable="w14 w15 w16se wp14">
+<w:footnotes xmlns:wpc="http://schemas.microsoft.com/office/word/2010/wordprocessingCanvas" xmlns:cx="http://schemas.microsoft.com/office/drawing/2014/chartex" xmlns:cx1="http://schemas.microsoft.com/office/drawing/2015/9/8/chartex" xmlns:cx2="http://schemas.microsoft.com/office/drawing/2015/10/21/chartex" xmlns:cx3="http://schemas.microsoft.com/office/drawing/2016/5/9/chartex" xmlns:cx4="http://schemas.microsoft.com/office/drawing/2016/5/10/chartex" xmlns:cx5="http://schemas.microsoft.com/office/drawing/2016/5/11/chartex" xmlns:cx6="http://schemas.microsoft.com/office/drawing/2016/5/12/chartex" xmlns:cx7="http://schemas.microsoft.com/office/drawing/2016/5/13/chartex" xmlns:cx8="http://schemas.microsoft.com/office/drawing/2016/5/14/chartex" xmlns:mc="http://schemas.openxmlformats.org/markup-compatibility/2006" xmlns:aink="http://schemas.microsoft.com/office/drawing/2016/ink" xmlns:am3d="http://schemas.microsoft.com/office/drawing/2017/model3d" xmlns:o="urn:schemas-microsoft-com:office:office" xmlns:r="http://schemas.openxmlformats.org/officeDocument/2006/relationships" xmlns:m="http://schemas.openxmlformats.org/officeDocument/2006/math" xmlns:v="urn:schemas-microsoft-com:vml" xmlns:wp14="http://schemas.microsoft.com/office/word/2010/wordprocessingDrawing" xmlns:wp="http://schemas.openxmlformats.org/drawingml/2006/wordprocessingDrawing" xmlns:w10="urn:schemas-microsoft-com:office:word" xmlns:w="http://schemas.openxmlformats.org/wordprocessingml/2006/main" xmlns:w14="http://schemas.microsoft.com/office/word/2010/wordml" xmlns:w15="http://schemas.microsoft.com/office/word/2012/wordml" xmlns:w16cex="http://schemas.microsoft.com/office/word/2018/wordml/cex" xmlns:w16cid="http://schemas.microsoft.com/office/word/2016/wordml/cid" xmlns:w16="http://schemas.microsoft.com/office/word/2018/wordml" xmlns:w16se="http://schemas.microsoft.com/office/word/2015/wordml/symex" xmlns:wpg="http://schemas.microsoft.com/office/word/2010/wordprocessingGroup" xmlns:wpi="http://schemas.microsoft.com/office/word/2010/wordprocessingInk" xmlns:wne="http://schemas.microsoft.com/office/word/2006/wordml" xmlns:wps="http://schemas.microsoft.com/office/word/2010/wordprocessingShape" mc:Ignorable="w14 w15 w16se w16cid w16 w16cex wp14">
   <w:footnote w:type="separator" w:id="-1">
     <w:p>
       <w:pPr>
@@ -2134,7 +3003,7 @@
 </file>
 
 <file path=word/header1.xml><?xml version="1.0" encoding="utf-8"?>
-<w:hdr xmlns:wpc="http://schemas.microsoft.com/office/word/2010/wordprocessingCanvas" xmlns:cx="http://schemas.microsoft.com/office/drawing/2014/chartex" xmlns:cx1="http://schemas.microsoft.com/office/drawing/2015/9/8/chartex" xmlns:mc="http://schemas.openxmlformats.org/markup-compatibility/2006" xmlns:o="urn:schemas-microsoft-com:office:office" xmlns:r="http://schemas.openxmlformats.org/officeDocument/2006/relationships" xmlns:m="http://schemas.openxmlformats.org/officeDocument/2006/math" xmlns:v="urn:schemas-microsoft-com:vml" xmlns:wp14="http://schemas.microsoft.com/office/word/2010/wordprocessingDrawing" xmlns:wp="http://schemas.openxmlformats.org/drawingml/2006/wordprocessingDrawing" xmlns:w10="urn:schemas-microsoft-com:office:word" xmlns:w="http://schemas.openxmlformats.org/wordprocessingml/2006/main" xmlns:w14="http://schemas.microsoft.com/office/word/2010/wordml" xmlns:w15="http://schemas.microsoft.com/office/word/2012/wordml" xmlns:w16se="http://schemas.microsoft.com/office/word/2015/wordml/symex" xmlns:wpg="http://schemas.microsoft.com/office/word/2010/wordprocessingGroup" xmlns:wpi="http://schemas.microsoft.com/office/word/2010/wordprocessingInk" xmlns:wne="http://schemas.microsoft.com/office/word/2006/wordml" xmlns:wps="http://schemas.microsoft.com/office/word/2010/wordprocessingShape" mc:Ignorable="w14 w15 w16se wp14">
+<w:hdr xmlns:wpc="http://schemas.microsoft.com/office/word/2010/wordprocessingCanvas" xmlns:cx="http://schemas.microsoft.com/office/drawing/2014/chartex" xmlns:cx1="http://schemas.microsoft.com/office/drawing/2015/9/8/chartex" xmlns:cx2="http://schemas.microsoft.com/office/drawing/2015/10/21/chartex" xmlns:cx3="http://schemas.microsoft.com/office/drawing/2016/5/9/chartex" xmlns:cx4="http://schemas.microsoft.com/office/drawing/2016/5/10/chartex" xmlns:cx5="http://schemas.microsoft.com/office/drawing/2016/5/11/chartex" xmlns:cx6="http://schemas.microsoft.com/office/drawing/2016/5/12/chartex" xmlns:cx7="http://schemas.microsoft.com/office/drawing/2016/5/13/chartex" xmlns:cx8="http://schemas.microsoft.com/office/drawing/2016/5/14/chartex" xmlns:mc="http://schemas.openxmlformats.org/markup-compatibility/2006" xmlns:aink="http://schemas.microsoft.com/office/drawing/2016/ink" xmlns:am3d="http://schemas.microsoft.com/office/drawing/2017/model3d" xmlns:o="urn:schemas-microsoft-com:office:office" xmlns:r="http://schemas.openxmlformats.org/officeDocument/2006/relationships" xmlns:m="http://schemas.openxmlformats.org/officeDocument/2006/math" xmlns:v="urn:schemas-microsoft-com:vml" xmlns:wp14="http://schemas.microsoft.com/office/word/2010/wordprocessingDrawing" xmlns:wp="http://schemas.openxmlformats.org/drawingml/2006/wordprocessingDrawing" xmlns:w10="urn:schemas-microsoft-com:office:word" xmlns:w="http://schemas.openxmlformats.org/wordprocessingml/2006/main" xmlns:w14="http://schemas.microsoft.com/office/word/2010/wordml" xmlns:w15="http://schemas.microsoft.com/office/word/2012/wordml" xmlns:w16cex="http://schemas.microsoft.com/office/word/2018/wordml/cex" xmlns:w16cid="http://schemas.microsoft.com/office/word/2016/wordml/cid" xmlns:w16="http://schemas.microsoft.com/office/word/2018/wordml" xmlns:w16se="http://schemas.microsoft.com/office/word/2015/wordml/symex" xmlns:wpg="http://schemas.microsoft.com/office/word/2010/wordprocessingGroup" xmlns:wpi="http://schemas.microsoft.com/office/word/2010/wordprocessingInk" xmlns:wne="http://schemas.microsoft.com/office/word/2006/wordml" xmlns:wps="http://schemas.microsoft.com/office/word/2010/wordprocessingShape" mc:Ignorable="w14 w15 w16se w16cid w16 w16cex wp14">
   <w:p>
     <w:pPr>
       <w:pStyle w:val="Header"/>
@@ -2242,7 +3111,7 @@
               <v:stroke joinstyle="miter"/>
               <v:path gradientshapeok="t" o:connecttype="rect"/>
             </v:shapetype>
-            <v:shape id="MSIPCMc27d466798da2c8401f12898" o:spid="_x0000_s1029" type="#_x0000_t202" alt="{&quot;HashCode&quot;:1068245140,&quot;Height&quot;:841.0,&quot;Width&quot;:595.0,&quot;Placement&quot;:&quot;Header&quot;,&quot;Index&quot;:&quot;Primary&quot;,&quot;Section&quot;:1,&quot;Top&quot;:0.0,&quot;Left&quot;:0.0}" style="position:absolute;margin-left:0;margin-top:15pt;width:595.3pt;height:21.5pt;z-index:251659264;visibility:visible;mso-wrap-style:square;mso-wrap-distance-left:9pt;mso-wrap-distance-top:0;mso-wrap-distance-right:9pt;mso-wrap-distance-bottom:0;mso-position-horizontal:absolute;mso-position-horizontal-relative:page;mso-position-vertical:absolute;mso-position-vertical-relative:page;v-text-anchor:top" o:gfxdata="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" o:allowincell="f" filled="f" stroked="f" strokeweight=".5pt">
+            <v:shape id="MSIPCMc27d466798da2c8401f12898" o:spid="_x0000_s1029" type="#_x0000_t202" alt="{&quot;HashCode&quot;:1068245140,&quot;Height&quot;:841.0,&quot;Width&quot;:595.0,&quot;Placement&quot;:&quot;Header&quot;,&quot;Index&quot;:&quot;Primary&quot;,&quot;Section&quot;:1,&quot;Top&quot;:0.0,&quot;Left&quot;:0.0}" style="position:absolute;margin-left:0;margin-top:15pt;width:595.3pt;height:21.5pt;z-index:251659264;visibility:visible;mso-wrap-style:square;mso-wrap-distance-left:9pt;mso-wrap-distance-top:0;mso-wrap-distance-right:9pt;mso-wrap-distance-bottom:0;mso-position-horizontal:absolute;mso-position-horizontal-relative:page;mso-position-vertical:absolute;mso-position-vertical-relative:page;v-text-anchor:top" o:gfxdata="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" o:allowincell="f" filled="f" stroked="f" strokeweight=".5pt">
               <v:textbox inset=",0,,0">
                 <w:txbxContent>
                   <w:p>
@@ -2277,7 +3146,7 @@
 </file>
 
 <file path=word/numbering.xml><?xml version="1.0" encoding="utf-8"?>
-<w:numbering xmlns:wpc="http://schemas.microsoft.com/office/word/2010/wordprocessingCanvas" xmlns:cx="http://schemas.microsoft.com/office/drawing/2014/chartex" xmlns:cx1="http://schemas.microsoft.com/office/drawing/2015/9/8/chartex" xmlns:mc="http://schemas.openxmlformats.org/markup-compatibility/2006" xmlns:o="urn:schemas-microsoft-com:office:office" xmlns:r="http://schemas.openxmlformats.org/officeDocument/2006/relationships" xmlns:m="http://schemas.openxmlformats.org/officeDocument/2006/math" xmlns:v="urn:schemas-microsoft-com:vml" xmlns:wp14="http://schemas.microsoft.com/office/word/2010/wordprocessingDrawing" xmlns:wp="http://schemas.openxmlformats.org/drawingml/2006/wordprocessingDrawing" xmlns:w10="urn:schemas-microsoft-com:office:word" xmlns:w="http://schemas.openxmlformats.org/wordprocessingml/2006/main" xmlns:w14="http://schemas.microsoft.com/office/word/2010/wordml" xmlns:w15="http://schemas.microsoft.com/office/word/2012/wordml" xmlns:w16se="http://schemas.microsoft.com/office/word/2015/wordml/symex" xmlns:wpg="http://schemas.microsoft.com/office/word/2010/wordprocessingGroup" xmlns:wpi="http://schemas.microsoft.com/office/word/2010/wordprocessingInk" xmlns:wne="http://schemas.microsoft.com/office/word/2006/wordml" xmlns:wps="http://schemas.microsoft.com/office/word/2010/wordprocessingShape" mc:Ignorable="w14 w15 w16se wp14">
+<w:numbering xmlns:wpc="http://schemas.microsoft.com/office/word/2010/wordprocessingCanvas" xmlns:cx="http://schemas.microsoft.com/office/drawing/2014/chartex" xmlns:cx1="http://schemas.microsoft.com/office/drawing/2015/9/8/chartex" xmlns:cx2="http://schemas.microsoft.com/office/drawing/2015/10/21/chartex" xmlns:cx3="http://schemas.microsoft.com/office/drawing/2016/5/9/chartex" xmlns:cx4="http://schemas.microsoft.com/office/drawing/2016/5/10/chartex" xmlns:cx5="http://schemas.microsoft.com/office/drawing/2016/5/11/chartex" xmlns:cx6="http://schemas.microsoft.com/office/drawing/2016/5/12/chartex" xmlns:cx7="http://schemas.microsoft.com/office/drawing/2016/5/13/chartex" xmlns:cx8="http://schemas.microsoft.com/office/drawing/2016/5/14/chartex" xmlns:mc="http://schemas.openxmlformats.org/markup-compatibility/2006" xmlns:aink="http://schemas.microsoft.com/office/drawing/2016/ink" xmlns:am3d="http://schemas.microsoft.com/office/drawing/2017/model3d" xmlns:o="urn:schemas-microsoft-com:office:office" xmlns:r="http://schemas.openxmlformats.org/officeDocument/2006/relationships" xmlns:m="http://schemas.openxmlformats.org/officeDocument/2006/math" xmlns:v="urn:schemas-microsoft-com:vml" xmlns:wp14="http://schemas.microsoft.com/office/word/2010/wordprocessingDrawing" xmlns:wp="http://schemas.openxmlformats.org/drawingml/2006/wordprocessingDrawing" xmlns:w10="urn:schemas-microsoft-com:office:word" xmlns:w="http://schemas.openxmlformats.org/wordprocessingml/2006/main" xmlns:w14="http://schemas.microsoft.com/office/word/2010/wordml" xmlns:w15="http://schemas.microsoft.com/office/word/2012/wordml" xmlns:w16cex="http://schemas.microsoft.com/office/word/2018/wordml/cex" xmlns:w16cid="http://schemas.microsoft.com/office/word/2016/wordml/cid" xmlns:w16="http://schemas.microsoft.com/office/word/2018/wordml" xmlns:w16se="http://schemas.microsoft.com/office/word/2015/wordml/symex" xmlns:wpg="http://schemas.microsoft.com/office/word/2010/wordprocessingGroup" xmlns:wpi="http://schemas.microsoft.com/office/word/2010/wordprocessingInk" xmlns:wne="http://schemas.microsoft.com/office/word/2006/wordml" xmlns:wps="http://schemas.microsoft.com/office/word/2010/wordprocessingShape" mc:Ignorable="w14 w15 w16se w16cid w16 w16cex wp14">
   <w:abstractNum w:abstractNumId="0" w15:restartNumberingAfterBreak="0">
     <w:nsid w:val="057A4C23"/>
     <w:multiLevelType w:val="hybridMultilevel"/>
@@ -3765,7 +4634,7 @@
 </file>
 
 <file path=word/styles.xml><?xml version="1.0" encoding="utf-8"?>
-<w:styles xmlns:mc="http://schemas.openxmlformats.org/markup-compatibility/2006" xmlns:r="http://schemas.openxmlformats.org/officeDocument/2006/relationships" xmlns:w="http://schemas.openxmlformats.org/wordprocessingml/2006/main" xmlns:w14="http://schemas.microsoft.com/office/word/2010/wordml" xmlns:w15="http://schemas.microsoft.com/office/word/2012/wordml" xmlns:w16se="http://schemas.microsoft.com/office/word/2015/wordml/symex" mc:Ignorable="w14 w15 w16se">
+<w:styles xmlns:mc="http://schemas.openxmlformats.org/markup-compatibility/2006" xmlns:r="http://schemas.openxmlformats.org/officeDocument/2006/relationships" xmlns:w="http://schemas.openxmlformats.org/wordprocessingml/2006/main" xmlns:w14="http://schemas.microsoft.com/office/word/2010/wordml" xmlns:w15="http://schemas.microsoft.com/office/word/2012/wordml" xmlns:w16cex="http://schemas.microsoft.com/office/word/2018/wordml/cex" xmlns:w16cid="http://schemas.microsoft.com/office/word/2016/wordml/cid" xmlns:w16="http://schemas.microsoft.com/office/word/2018/wordml" xmlns:w16se="http://schemas.microsoft.com/office/word/2015/wordml/symex" mc:Ignorable="w14 w15 w16se w16cid w16 w16cex">
   <w:docDefaults>
     <w:rPrDefault>
       <w:rPr>
@@ -3781,7 +4650,7 @@
       </w:pPr>
     </w:pPrDefault>
   </w:docDefaults>
-  <w:latentStyles w:defLockedState="0" w:defUIPriority="99" w:defSemiHidden="0" w:defUnhideWhenUsed="0" w:defQFormat="0" w:count="371">
+  <w:latentStyles w:defLockedState="0" w:defUIPriority="99" w:defSemiHidden="0" w:defUnhideWhenUsed="0" w:defQFormat="0" w:count="376">
     <w:lsdException w:name="Normal" w:uiPriority="0" w:qFormat="1"/>
     <w:lsdException w:name="heading 1" w:uiPriority="9" w:qFormat="1"/>
     <w:lsdException w:name="heading 2" w:semiHidden="1" w:uiPriority="9" w:unhideWhenUsed="1" w:qFormat="1"/>
@@ -3887,7 +4756,6 @@
     <w:lsdException w:name="HTML Sample" w:semiHidden="1" w:unhideWhenUsed="1"/>
     <w:lsdException w:name="HTML Typewriter" w:semiHidden="1" w:unhideWhenUsed="1"/>
     <w:lsdException w:name="HTML Variable" w:semiHidden="1" w:unhideWhenUsed="1"/>
-    <w:lsdException w:name="Normal Table" w:semiHidden="1" w:unhideWhenUsed="1"/>
     <w:lsdException w:name="annotation subject" w:semiHidden="1" w:unhideWhenUsed="1"/>
     <w:lsdException w:name="No List" w:semiHidden="1" w:unhideWhenUsed="1"/>
     <w:lsdException w:name="Outline List 1" w:semiHidden="1" w:unhideWhenUsed="1"/>
@@ -3930,11 +4798,8 @@
     <w:lsdException w:name="Table Contemporary" w:semiHidden="1" w:unhideWhenUsed="1"/>
     <w:lsdException w:name="Table Elegant" w:semiHidden="1" w:unhideWhenUsed="1"/>
     <w:lsdException w:name="Table Professional" w:semiHidden="1" w:unhideWhenUsed="1"/>
-    <w:lsdException w:name="Table Subtle 1" w:semiHidden="1" w:unhideWhenUsed="1"/>
     <w:lsdException w:name="Table Subtle 2" w:semiHidden="1" w:unhideWhenUsed="1"/>
     <w:lsdException w:name="Table Web 1" w:semiHidden="1" w:unhideWhenUsed="1"/>
-    <w:lsdException w:name="Table Web 2" w:semiHidden="1" w:unhideWhenUsed="1"/>
-    <w:lsdException w:name="Table Web 3" w:semiHidden="1" w:unhideWhenUsed="1"/>
     <w:lsdException w:name="Balloon Text" w:semiHidden="1" w:unhideWhenUsed="1"/>
     <w:lsdException w:name="Table Grid" w:uiPriority="39"/>
     <w:lsdException w:name="Table Theme" w:semiHidden="1" w:unhideWhenUsed="1"/>
@@ -4153,6 +5018,11 @@
     <w:lsdException w:name="List Table 5 Dark Accent 6" w:uiPriority="50"/>
     <w:lsdException w:name="List Table 6 Colorful Accent 6" w:uiPriority="51"/>
     <w:lsdException w:name="List Table 7 Colorful Accent 6" w:uiPriority="52"/>
+    <w:lsdException w:name="Mention" w:semiHidden="1" w:unhideWhenUsed="1"/>
+    <w:lsdException w:name="Smart Hyperlink" w:semiHidden="1" w:unhideWhenUsed="1"/>
+    <w:lsdException w:name="Hashtag" w:semiHidden="1" w:unhideWhenUsed="1"/>
+    <w:lsdException w:name="Unresolved Mention" w:semiHidden="1" w:unhideWhenUsed="1"/>
+    <w:lsdException w:name="Smart Link" w:semiHidden="1" w:unhideWhenUsed="1"/>
   </w:latentStyles>
   <w:style w:type="paragraph" w:default="1" w:styleId="Normal">
     <w:name w:val="Normal"/>
@@ -4683,6 +5553,21 @@
 </file>
 
 <file path=customXml/item1.xml><?xml version="1.0" encoding="utf-8"?>
+<?mso-contentType ?>
+<FormTemplates xmlns="http://schemas.microsoft.com/sharepoint/v3/contenttype/forms">
+  <Display>DocumentLibraryForm</Display>
+  <Edit>DocumentLibraryForm</Edit>
+  <New>DocumentLibraryForm</New>
+</FormTemplates>
+</file>
+
+<file path=customXml/item2.xml><?xml version="1.0" encoding="utf-8"?>
+<p:properties xmlns:p="http://schemas.microsoft.com/office/2006/metadata/properties" xmlns:xsi="http://www.w3.org/2001/XMLSchema-instance" xmlns:pc="http://schemas.microsoft.com/office/infopath/2007/PartnerControls">
+  <documentManagement/>
+</p:properties>
+</file>
+
+<file path=customXml/item3.xml><?xml version="1.0" encoding="utf-8"?>
 <ct:contentTypeSchema xmlns:ct="http://schemas.microsoft.com/office/2006/metadata/contentType" xmlns:ma="http://schemas.microsoft.com/office/2006/metadata/properties/metaAttributes" ct:_="" ma:_="" ma:contentTypeName="Document" ma:contentTypeID="0x0101000C6AD1B51FFACD45B62528B91A79C429" ma:contentTypeVersion="10" ma:contentTypeDescription="Create a new document." ma:contentTypeScope="" ma:versionID="e828ba0faaf2cc806423a5a5c0c62d95">
   <xsd:schema xmlns:xsd="http://www.w3.org/2001/XMLSchema" xmlns:xs="http://www.w3.org/2001/XMLSchema" xmlns:p="http://schemas.microsoft.com/office/2006/metadata/properties" xmlns:ns2="1b6a39ee-1380-4096-9882-8248104ba7f7" xmlns:ns3="4604cec2-e769-4190-9d56-5d48f74b6442" targetNamespace="http://schemas.microsoft.com/office/2006/metadata/properties" ma:root="true" ma:fieldsID="69378bfb00cc8fac5b4194b015c4ef7e" ns2:_="" ns3:_="">
     <xsd:import namespace="1b6a39ee-1380-4096-9882-8248104ba7f7"/>
@@ -4885,22 +5770,24 @@
 </ct:contentTypeSchema>
 </file>
 
-<file path=customXml/item2.xml><?xml version="1.0" encoding="utf-8"?>
-<p:properties xmlns:p="http://schemas.microsoft.com/office/2006/metadata/properties" xmlns:xsi="http://www.w3.org/2001/XMLSchema-instance" xmlns:pc="http://schemas.microsoft.com/office/infopath/2007/PartnerControls">
-  <documentManagement/>
-</p:properties>
+<file path=customXml/itemProps1.xml><?xml version="1.0" encoding="utf-8"?>
+<ds:datastoreItem xmlns:ds="http://schemas.openxmlformats.org/officeDocument/2006/customXml" ds:itemID="{7404515E-937F-47C9-8EDD-947778975823}">
+  <ds:schemaRefs>
+    <ds:schemaRef ds:uri="http://schemas.microsoft.com/sharepoint/v3/contenttype/forms"/>
+  </ds:schemaRefs>
+</ds:datastoreItem>
 </file>
 
-<file path=customXml/item3.xml><?xml version="1.0" encoding="utf-8"?>
-<?mso-contentType ?>
-<FormTemplates xmlns="http://schemas.microsoft.com/sharepoint/v3/contenttype/forms">
-  <Display>DocumentLibraryForm</Display>
-  <Edit>DocumentLibraryForm</Edit>
-  <New>DocumentLibraryForm</New>
-</FormTemplates>
+<file path=customXml/itemProps2.xml><?xml version="1.0" encoding="utf-8"?>
+<ds:datastoreItem xmlns:ds="http://schemas.openxmlformats.org/officeDocument/2006/customXml" ds:itemID="{E3282C5D-8E51-4EC8-8FE5-C2D11EBB9732}">
+  <ds:schemaRefs>
+    <ds:schemaRef ds:uri="http://schemas.microsoft.com/office/2006/metadata/properties"/>
+    <ds:schemaRef ds:uri="http://schemas.microsoft.com/office/infopath/2007/PartnerControls"/>
+  </ds:schemaRefs>
+</ds:datastoreItem>
 </file>
 
-<file path=customXml/itemProps1.xml><?xml version="1.0" encoding="utf-8"?>
+<file path=customXml/itemProps3.xml><?xml version="1.0" encoding="utf-8"?>
 <ds:datastoreItem xmlns:ds="http://schemas.openxmlformats.org/officeDocument/2006/customXml" ds:itemID="{891E0B09-5857-47F3-98D3-A1BE28E8BA05}">
   <ds:schemaRefs>
     <ds:schemaRef ds:uri="http://schemas.microsoft.com/office/2006/metadata/contentType"/>
@@ -4917,21 +5804,4 @@
     <ds:schemaRef ds:uri="http://schemas.microsoft.com/internal/obd"/>
   </ds:schemaRefs>
 </ds:datastoreItem>
-</file>
-
-<file path=customXml/itemProps2.xml><?xml version="1.0" encoding="utf-8"?>
-<ds:datastoreItem xmlns:ds="http://schemas.openxmlformats.org/officeDocument/2006/customXml" ds:itemID="{E3282C5D-8E51-4EC8-8FE5-C2D11EBB9732}">
-  <ds:schemaRefs>
-    <ds:schemaRef ds:uri="http://schemas.microsoft.com/office/2006/metadata/properties"/>
-    <ds:schemaRef ds:uri="http://schemas.microsoft.com/office/infopath/2007/PartnerControls"/>
-  </ds:schemaRefs>
-</ds:datastoreItem>
-</file>
-
-<file path=customXml/itemProps3.xml><?xml version="1.0" encoding="utf-8"?>
-<ds:datastoreItem xmlns:ds="http://schemas.openxmlformats.org/officeDocument/2006/customXml" ds:itemID="{7404515E-937F-47C9-8EDD-947778975823}">
-  <ds:schemaRefs>
-    <ds:schemaRef ds:uri="http://schemas.microsoft.com/sharepoint/v3/contenttype/forms"/>
-  </ds:schemaRefs>
-</ds:datastoreItem>
 </file>
</xml_diff>